<commit_message>
[ chore ] begin simplification process
</commit_message>
<xml_diff>
--- a/jmw-cv-08-2019.docx
+++ b/jmw-cv-08-2019.docx
@@ -26,12 +26,6 @@
           <w:szCs w:val="48"/>
         </w:rPr>
         <w:br/>
-      </w:r>
-      <w:r>
-        <w:rPr>
-          <w:rStyle w:val="Heading1Char"/>
-        </w:rPr>
-        <w:t xml:space="preserve">Lead </w:t>
       </w:r>
       <w:r>
         <w:rPr>
@@ -331,7 +325,7 @@
         <w:rPr>
           <w:rFonts w:cs="Calibri"/>
         </w:rPr>
-        <w:t>I have gone through the adventure of founding two innovative companies, SongBacker, Inc, and Re</w:t>
+        <w:t>I have gone through the adventure of founding two innovative companies, SongBacker, Inc, and Request It, Inc. I also had the pleasure of co-founding, and b</w:t>
       </w:r>
       <w:bookmarkStart w:id="1" w:name="_GoBack"/>
       <w:bookmarkEnd w:id="1"/>
@@ -339,7 +333,7 @@
         <w:rPr>
           <w:rFonts w:cs="Calibri"/>
         </w:rPr>
-        <w:t xml:space="preserve">quest It, Inc. I also had the pleasure of co-founding, and building the first version of the CMS Platform for SongBacker, Inc. Over the years I've built a remarkable </w:t>
+        <w:t xml:space="preserve">uilding the first version of the CMS Platform for SongBacker, Inc. Over the years I've built a remarkable </w:t>
       </w:r>
       <w:r>
         <w:rPr>
@@ -621,26 +615,44 @@
     </w:p>
     <w:p>
       <w:pPr>
+        <w:numPr>
+          <w:ilvl w:val="0"/>
+          <w:numId w:val="44"/>
+        </w:numPr>
         <w:spacing w:line="276" w:lineRule="auto"/>
         <w:rPr>
           <w:rFonts w:cs="Calibri"/>
-          <w:i/>
-          <w:iCs/>
-        </w:rPr>
-      </w:pPr>
-      <w:r>
-        <w:rPr>
-          <w:rFonts w:cs="Calibri"/>
-        </w:rPr>
-        <w:t xml:space="preserve">Self-Educated. </w:t>
-      </w:r>
-      <w:r>
-        <w:rPr>
-          <w:rFonts w:cs="Calibri"/>
-          <w:i/>
-          <w:iCs/>
-        </w:rPr>
-        <w:t>I was homeschooled with my siblings until high school. In tenth grade, around the age of sixteen, I was hired full-time at Kelltech, Inc., a local web development firm. I have over twenty-three years of on the job experience. I have started 2 tech companies resulting in many ‘degrees’ worth of experience in many areas throughout my career.</w:t>
+        </w:rPr>
+      </w:pPr>
+      <w:r>
+        <w:rPr>
+          <w:rFonts w:cs="Calibri"/>
+        </w:rPr>
+        <w:t>Cleveland Heights Highschool - Cleveland, Ohio</w:t>
+      </w:r>
+    </w:p>
+    <w:p>
+      <w:pPr>
+        <w:numPr>
+          <w:ilvl w:val="0"/>
+          <w:numId w:val="44"/>
+        </w:numPr>
+        <w:spacing w:line="276" w:lineRule="auto"/>
+        <w:rPr>
+          <w:rFonts w:cs="Calibri"/>
+        </w:rPr>
+      </w:pPr>
+      <w:r>
+        <w:rPr>
+          <w:rFonts w:cs="Calibri"/>
+        </w:rPr>
+        <w:t>Self-Educated</w:t>
+      </w:r>
+      <w:r>
+        <w:rPr>
+          <w:rFonts w:cs="Calibri"/>
+        </w:rPr>
+        <w:t>. Please see my LinkedIn profile for more information.</w:t>
       </w:r>
     </w:p>
     <w:p>
@@ -1153,7 +1165,6 @@
           <w:bCs/>
           <w:iCs/>
         </w:rPr>
-        <w:lastRenderedPageBreak/>
         <w:t>Transactional &amp; NoSQL Databases</w:t>
       </w:r>
       <w:r>
@@ -1204,6 +1215,7 @@
           <w:rFonts w:cs="Calibri"/>
           <w:bCs/>
         </w:rPr>
+        <w:lastRenderedPageBreak/>
         <w:t xml:space="preserve">Writing and Consuming </w:t>
       </w:r>
       <w:r>
@@ -1291,7 +1303,16 @@
           <w:sz w:val="32"/>
           <w:szCs w:val="32"/>
         </w:rPr>
-        <w:t xml:space="preserve">Consultant to </w:t>
+        <w:t xml:space="preserve">Contractor </w:t>
+      </w:r>
+      <w:r>
+        <w:rPr>
+          <w:rFonts w:cs="Calibri"/>
+          <w:b/>
+          <w:sz w:val="32"/>
+          <w:szCs w:val="32"/>
+        </w:rPr>
+        <w:t xml:space="preserve">to </w:t>
       </w:r>
       <w:r>
         <w:rPr>
@@ -1353,13 +1374,34 @@
           <w:rFonts w:cs="Calibri"/>
           <w:b/>
         </w:rPr>
-        <w:t>Mobile Software Developer &amp; System Integrations (Administrative Role)</w:t>
+        <w:t xml:space="preserve">Administrative </w:t>
       </w:r>
       <w:r>
         <w:rPr>
           <w:rFonts w:cs="Calibri"/>
           <w:b/>
         </w:rPr>
+        <w:t>Mobile Software Developer &amp; System</w:t>
+      </w:r>
+      <w:r>
+        <w:rPr>
+          <w:rFonts w:cs="Calibri"/>
+          <w:b/>
+        </w:rPr>
+        <w:t>s</w:t>
+      </w:r>
+      <w:r>
+        <w:rPr>
+          <w:rFonts w:cs="Calibri"/>
+          <w:b/>
+        </w:rPr>
+        <w:t xml:space="preserve"> Integrations</w:t>
+      </w:r>
+      <w:r>
+        <w:rPr>
+          <w:rFonts w:cs="Calibri"/>
+          <w:b/>
+        </w:rPr>
         <w:br/>
       </w:r>
       <w:r>
@@ -1393,6 +1435,14 @@
           <w:color w:val="auto"/>
         </w:rPr>
         <w:t>Worked from Home</w:t>
+      </w:r>
+      <w:r>
+        <w:rPr>
+          <w:rStyle w:val="SubtleEmphasis"/>
+          <w:rFonts w:cs="Calibri"/>
+          <w:color w:val="auto"/>
+        </w:rPr>
+        <w:t xml:space="preserve"> (some co-location)</w:t>
       </w:r>
     </w:p>
     <w:p>
@@ -1419,35 +1469,14 @@
           <w:rFonts w:cs="Calibri"/>
           <w:b/>
         </w:rPr>
-        <w:t xml:space="preserve"> working an average of </w:t>
+        <w:t xml:space="preserve"> on the Mobile &amp; DevOps Teams, in addition to supporting many other teams </w:t>
       </w:r>
       <w:r>
         <w:rPr>
           <w:rFonts w:cs="Calibri"/>
           <w:b/>
         </w:rPr>
-        <w:t>50</w:t>
-      </w:r>
-      <w:r>
-        <w:rPr>
-          <w:rFonts w:cs="Calibri"/>
-          <w:b/>
-        </w:rPr>
-        <w:t xml:space="preserve"> – </w:t>
-      </w:r>
-      <w:r>
-        <w:rPr>
-          <w:rFonts w:cs="Calibri"/>
-          <w:b/>
-        </w:rPr>
-        <w:t>70+</w:t>
-      </w:r>
-      <w:r>
-        <w:rPr>
-          <w:rFonts w:cs="Calibri"/>
-          <w:b/>
-        </w:rPr>
-        <w:t xml:space="preserve"> hours a week</w:t>
+        <w:t xml:space="preserve">daily. </w:t>
       </w:r>
       <w:r>
         <w:rPr>
@@ -1458,229 +1487,11 @@
           <w:iCs w:val="0"/>
           <w:color w:val="auto"/>
         </w:rPr>
-        <w:t>.</w:t>
+        <w:t>This project ended after a successful product launch.</w:t>
       </w:r>
     </w:p>
     <w:p>
       <w:pPr>
-        <w:numPr>
-          <w:ilvl w:val="0"/>
-          <w:numId w:val="43"/>
-        </w:numPr>
-        <w:spacing w:after="120" w:line="276" w:lineRule="auto"/>
-        <w:rPr>
-          <w:rStyle w:val="SubtleEmphasis"/>
-          <w:rFonts w:cs="Calibri"/>
-          <w:b/>
-          <w:i w:val="0"/>
-          <w:iCs w:val="0"/>
-          <w:color w:val="auto"/>
-          <w:sz w:val="24"/>
-          <w:szCs w:val="24"/>
-        </w:rPr>
-      </w:pPr>
-      <w:r>
-        <w:rPr>
-          <w:rStyle w:val="SubtleEmphasis"/>
-          <w:rFonts w:cs="Calibri"/>
-          <w:b/>
-          <w:bCs/>
-          <w:i w:val="0"/>
-          <w:iCs w:val="0"/>
-          <w:color w:val="auto"/>
-        </w:rPr>
-        <w:t>Mobile Team</w:t>
-      </w:r>
-      <w:r>
-        <w:rPr>
-          <w:rStyle w:val="SubtleEmphasis"/>
-          <w:rFonts w:cs="Calibri"/>
-          <w:i w:val="0"/>
-          <w:iCs w:val="0"/>
-          <w:color w:val="auto"/>
-        </w:rPr>
-        <w:t>:</w:t>
-      </w:r>
-      <w:r>
-        <w:rPr>
-          <w:rStyle w:val="SubtleEmphasis"/>
-          <w:rFonts w:cs="Calibri"/>
-          <w:i w:val="0"/>
-          <w:iCs w:val="0"/>
-          <w:color w:val="auto"/>
-        </w:rPr>
-        <w:t xml:space="preserve"> </w:t>
-      </w:r>
-      <w:r>
-        <w:rPr>
-          <w:rStyle w:val="SubtleEmphasis"/>
-          <w:rFonts w:cs="Calibri"/>
-          <w:color w:val="auto"/>
-        </w:rPr>
-        <w:t>(</w:t>
-      </w:r>
-      <w:r>
-        <w:rPr>
-          <w:rStyle w:val="SubtleEmphasis"/>
-          <w:rFonts w:cs="Calibri"/>
-          <w:color w:val="auto"/>
-        </w:rPr>
-        <w:t>75</w:t>
-      </w:r>
-      <w:r>
-        <w:rPr>
-          <w:rStyle w:val="SubtleEmphasis"/>
-          <w:rFonts w:cs="Calibri"/>
-          <w:color w:val="auto"/>
-        </w:rPr>
-        <w:t>% of project)</w:t>
-      </w:r>
-      <w:r>
-        <w:rPr>
-          <w:rStyle w:val="SubtleEmphasis"/>
-          <w:rFonts w:cs="Calibri"/>
-          <w:i w:val="0"/>
-          <w:iCs w:val="0"/>
-          <w:color w:val="auto"/>
-        </w:rPr>
-        <w:t xml:space="preserve"> </w:t>
-      </w:r>
-      <w:r>
-        <w:rPr>
-          <w:rStyle w:val="SubtleEmphasis"/>
-          <w:rFonts w:cs="Calibri"/>
-          <w:i w:val="0"/>
-          <w:iCs w:val="0"/>
-          <w:color w:val="auto"/>
-        </w:rPr>
-        <w:t>Developer</w:t>
-      </w:r>
-      <w:r>
-        <w:rPr>
-          <w:rStyle w:val="SubtleEmphasis"/>
-          <w:rFonts w:cs="Calibri"/>
-          <w:i w:val="0"/>
-          <w:iCs w:val="0"/>
-          <w:color w:val="auto"/>
-        </w:rPr>
-        <w:t>, Engineer,</w:t>
-      </w:r>
-      <w:r>
-        <w:rPr>
-          <w:rStyle w:val="SubtleEmphasis"/>
-          <w:rFonts w:cs="Calibri"/>
-          <w:i w:val="0"/>
-          <w:iCs w:val="0"/>
-          <w:color w:val="auto"/>
-        </w:rPr>
-        <w:t xml:space="preserve"> Support</w:t>
-      </w:r>
-      <w:r>
-        <w:rPr>
-          <w:rStyle w:val="SubtleEmphasis"/>
-          <w:rFonts w:cs="Calibri"/>
-          <w:i w:val="0"/>
-          <w:iCs w:val="0"/>
-          <w:color w:val="auto"/>
-        </w:rPr>
-        <w:t xml:space="preserve"> &amp; </w:t>
-      </w:r>
-      <w:r>
-        <w:rPr>
-          <w:rStyle w:val="SubtleEmphasis"/>
-          <w:rFonts w:cs="Calibri"/>
-          <w:i w:val="0"/>
-          <w:iCs w:val="0"/>
-          <w:color w:val="auto"/>
-        </w:rPr>
-        <w:t>Mentoring of Team Members</w:t>
-      </w:r>
-      <w:r>
-        <w:rPr>
-          <w:rStyle w:val="SubtleEmphasis"/>
-          <w:rFonts w:cs="Calibri"/>
-          <w:i w:val="0"/>
-          <w:iCs w:val="0"/>
-          <w:color w:val="auto"/>
-        </w:rPr>
-        <w:t xml:space="preserve"> </w:t>
-      </w:r>
-      <w:r>
-        <w:rPr>
-          <w:rStyle w:val="SubtleEmphasis"/>
-          <w:rFonts w:cs="Calibri"/>
-          <w:i w:val="0"/>
-          <w:iCs w:val="0"/>
-          <w:color w:val="auto"/>
-          <w:sz w:val="24"/>
-          <w:szCs w:val="24"/>
-        </w:rPr>
-        <w:t xml:space="preserve">using </w:t>
-      </w:r>
-      <w:r>
-        <w:rPr>
-          <w:rStyle w:val="SubtleEmphasis"/>
-          <w:rFonts w:cs="Calibri"/>
-          <w:i w:val="0"/>
-          <w:iCs w:val="0"/>
-          <w:color w:val="auto"/>
-        </w:rPr>
-        <w:t>Ionic, Angular, Cordova, iOS</w:t>
-      </w:r>
-      <w:r>
-        <w:rPr>
-          <w:rStyle w:val="SubtleEmphasis"/>
-          <w:rFonts w:cs="Calibri"/>
-          <w:i w:val="0"/>
-          <w:iCs w:val="0"/>
-          <w:color w:val="auto"/>
-        </w:rPr>
-        <w:t xml:space="preserve"> (Swift)</w:t>
-      </w:r>
-      <w:r>
-        <w:rPr>
-          <w:rStyle w:val="SubtleEmphasis"/>
-          <w:rFonts w:cs="Calibri"/>
-          <w:i w:val="0"/>
-          <w:iCs w:val="0"/>
-          <w:color w:val="auto"/>
-        </w:rPr>
-        <w:t>, Android</w:t>
-      </w:r>
-      <w:r>
-        <w:rPr>
-          <w:rStyle w:val="SubtleEmphasis"/>
-          <w:rFonts w:cs="Calibri"/>
-          <w:i w:val="0"/>
-          <w:iCs w:val="0"/>
-          <w:color w:val="auto"/>
-        </w:rPr>
-        <w:t xml:space="preserve"> (Java)</w:t>
-      </w:r>
-      <w:r>
-        <w:rPr>
-          <w:rStyle w:val="SubtleEmphasis"/>
-          <w:rFonts w:cs="Calibri"/>
-          <w:i w:val="0"/>
-          <w:iCs w:val="0"/>
-          <w:color w:val="auto"/>
-        </w:rPr>
-        <w:t>, Node</w:t>
-      </w:r>
-      <w:r>
-        <w:rPr>
-          <w:rStyle w:val="SubtleEmphasis"/>
-          <w:rFonts w:cs="Calibri"/>
-          <w:i w:val="0"/>
-          <w:iCs w:val="0"/>
-          <w:color w:val="auto"/>
-        </w:rPr>
-        <w:t>, etc.</w:t>
-      </w:r>
-    </w:p>
-    <w:p>
-      <w:pPr>
-        <w:pStyle w:val="ListParagraph"/>
         <w:numPr>
           <w:ilvl w:val="0"/>
           <w:numId w:val="30"/>
@@ -1689,12 +1500,597 @@
         <w:rPr>
           <w:rStyle w:val="SubtleEmphasis"/>
           <w:rFonts w:cs="Calibri"/>
-          <w:b/>
           <w:i w:val="0"/>
           <w:iCs w:val="0"/>
           <w:color w:val="auto"/>
-          <w:sz w:val="24"/>
-          <w:szCs w:val="24"/>
+        </w:rPr>
+      </w:pPr>
+      <w:r>
+        <w:rPr>
+          <w:rStyle w:val="SubtleEmphasis"/>
+          <w:rFonts w:cs="Calibri"/>
+          <w:i w:val="0"/>
+          <w:iCs w:val="0"/>
+          <w:color w:val="auto"/>
+        </w:rPr>
+        <w:t xml:space="preserve">Sought opportunities to grow my experience and develop my skills, </w:t>
+      </w:r>
+      <w:r>
+        <w:rPr>
+          <w:rStyle w:val="SubtleEmphasis"/>
+          <w:rFonts w:cs="Calibri"/>
+          <w:i w:val="0"/>
+          <w:iCs w:val="0"/>
+          <w:color w:val="auto"/>
+        </w:rPr>
+        <w:t>gladly</w:t>
+      </w:r>
+      <w:r>
+        <w:rPr>
+          <w:rStyle w:val="SubtleEmphasis"/>
+          <w:rFonts w:cs="Calibri"/>
+          <w:i w:val="0"/>
+          <w:iCs w:val="0"/>
+          <w:color w:val="auto"/>
+        </w:rPr>
+        <w:t xml:space="preserve"> </w:t>
+      </w:r>
+      <w:r>
+        <w:rPr>
+          <w:rStyle w:val="SubtleEmphasis"/>
+          <w:rFonts w:cs="Calibri"/>
+          <w:i w:val="0"/>
+          <w:iCs w:val="0"/>
+          <w:color w:val="auto"/>
+        </w:rPr>
+        <w:t xml:space="preserve">accepting challenging projects and working hard to exceed </w:t>
+      </w:r>
+      <w:r>
+        <w:rPr>
+          <w:rStyle w:val="SubtleEmphasis"/>
+          <w:rFonts w:cs="Calibri"/>
+          <w:i w:val="0"/>
+          <w:iCs w:val="0"/>
+          <w:color w:val="auto"/>
+        </w:rPr>
+        <w:t>project</w:t>
+      </w:r>
+      <w:r>
+        <w:rPr>
+          <w:rStyle w:val="SubtleEmphasis"/>
+          <w:rFonts w:cs="Calibri"/>
+          <w:i w:val="0"/>
+          <w:iCs w:val="0"/>
+          <w:color w:val="auto"/>
+        </w:rPr>
+        <w:t xml:space="preserve"> goals</w:t>
+      </w:r>
+      <w:r>
+        <w:rPr>
+          <w:rStyle w:val="SubtleEmphasis"/>
+          <w:rFonts w:cs="Calibri"/>
+          <w:i w:val="0"/>
+          <w:iCs w:val="0"/>
+          <w:color w:val="auto"/>
+        </w:rPr>
+        <w:t xml:space="preserve"> &amp; expectations</w:t>
+      </w:r>
+      <w:r>
+        <w:rPr>
+          <w:rStyle w:val="SubtleEmphasis"/>
+          <w:rFonts w:cs="Calibri"/>
+          <w:i w:val="0"/>
+          <w:iCs w:val="0"/>
+          <w:color w:val="auto"/>
+        </w:rPr>
+        <w:t xml:space="preserve"> across many different teams</w:t>
+      </w:r>
+      <w:r>
+        <w:rPr>
+          <w:rStyle w:val="SubtleEmphasis"/>
+          <w:rFonts w:cs="Calibri"/>
+          <w:i w:val="0"/>
+          <w:iCs w:val="0"/>
+          <w:color w:val="auto"/>
+        </w:rPr>
+        <w:t>.</w:t>
+      </w:r>
+    </w:p>
+    <w:p>
+      <w:pPr>
+        <w:numPr>
+          <w:ilvl w:val="0"/>
+          <w:numId w:val="30"/>
+        </w:numPr>
+        <w:spacing w:after="120" w:line="276" w:lineRule="auto"/>
+        <w:rPr>
+          <w:rStyle w:val="SubtleEmphasis"/>
+          <w:rFonts w:cs="Calibri"/>
+          <w:i w:val="0"/>
+          <w:iCs w:val="0"/>
+          <w:color w:val="auto"/>
+        </w:rPr>
+      </w:pPr>
+      <w:r>
+        <w:rPr>
+          <w:rStyle w:val="SubtleEmphasis"/>
+          <w:rFonts w:cs="Calibri"/>
+          <w:i w:val="0"/>
+          <w:iCs w:val="0"/>
+          <w:color w:val="auto"/>
+        </w:rPr>
+        <w:t xml:space="preserve">Engineered </w:t>
+      </w:r>
+      <w:r>
+        <w:rPr>
+          <w:rStyle w:val="SubtleEmphasis"/>
+          <w:rFonts w:cs="Calibri"/>
+          <w:i w:val="0"/>
+          <w:iCs w:val="0"/>
+          <w:color w:val="auto"/>
+        </w:rPr>
+        <w:t xml:space="preserve">and simplified </w:t>
+      </w:r>
+      <w:r>
+        <w:rPr>
+          <w:rStyle w:val="SubtleEmphasis"/>
+          <w:rFonts w:cs="Calibri"/>
+          <w:i w:val="0"/>
+          <w:iCs w:val="0"/>
+          <w:color w:val="auto"/>
+        </w:rPr>
+        <w:t>a new low</w:t>
+      </w:r>
+      <w:r>
+        <w:rPr>
+          <w:rStyle w:val="SubtleEmphasis"/>
+          <w:rFonts w:cs="Calibri"/>
+          <w:i w:val="0"/>
+          <w:iCs w:val="0"/>
+          <w:color w:val="auto"/>
+        </w:rPr>
+        <w:t>-</w:t>
+      </w:r>
+      <w:r>
+        <w:rPr>
+          <w:rStyle w:val="SubtleEmphasis"/>
+          <w:rFonts w:cs="Calibri"/>
+          <w:i w:val="0"/>
+          <w:iCs w:val="0"/>
+          <w:color w:val="auto"/>
+        </w:rPr>
+        <w:t xml:space="preserve">level </w:t>
+      </w:r>
+      <w:r>
+        <w:rPr>
+          <w:rStyle w:val="SubtleEmphasis"/>
+          <w:rFonts w:cs="Calibri"/>
+          <w:i w:val="0"/>
+          <w:iCs w:val="0"/>
+          <w:color w:val="auto"/>
+        </w:rPr>
+        <w:t>proprietary</w:t>
+      </w:r>
+      <w:r>
+        <w:rPr>
+          <w:rStyle w:val="SubtleEmphasis"/>
+          <w:rFonts w:cs="Calibri"/>
+          <w:i w:val="0"/>
+          <w:iCs w:val="0"/>
+          <w:color w:val="auto"/>
+        </w:rPr>
+        <w:t xml:space="preserve"> build </w:t>
+      </w:r>
+      <w:r>
+        <w:rPr>
+          <w:rStyle w:val="SubtleEmphasis"/>
+          <w:rFonts w:cs="Calibri"/>
+          <w:i w:val="0"/>
+          <w:iCs w:val="0"/>
+          <w:color w:val="auto"/>
+        </w:rPr>
+        <w:t>system based on a node CLI I wrote</w:t>
+      </w:r>
+      <w:r>
+        <w:rPr>
+          <w:rStyle w:val="SubtleEmphasis"/>
+          <w:rFonts w:cs="Calibri"/>
+          <w:i w:val="0"/>
+          <w:iCs w:val="0"/>
+          <w:color w:val="auto"/>
+        </w:rPr>
+        <w:t xml:space="preserve"> </w:t>
+      </w:r>
+      <w:r>
+        <w:rPr>
+          <w:rStyle w:val="SubtleEmphasis"/>
+          <w:rFonts w:cs="Calibri"/>
+          <w:i w:val="0"/>
+          <w:iCs w:val="0"/>
+          <w:color w:val="auto"/>
+        </w:rPr>
+        <w:t>to increase</w:t>
+      </w:r>
+      <w:r>
+        <w:rPr>
+          <w:rStyle w:val="SubtleEmphasis"/>
+          <w:rFonts w:cs="Calibri"/>
+          <w:i w:val="0"/>
+          <w:iCs w:val="0"/>
+          <w:color w:val="auto"/>
+        </w:rPr>
+        <w:t xml:space="preserve"> the</w:t>
+      </w:r>
+      <w:r>
+        <w:rPr>
+          <w:rStyle w:val="SubtleEmphasis"/>
+          <w:rFonts w:cs="Calibri"/>
+          <w:i w:val="0"/>
+          <w:iCs w:val="0"/>
+          <w:color w:val="auto"/>
+        </w:rPr>
+        <w:t xml:space="preserve"> development team</w:t>
+      </w:r>
+      <w:r>
+        <w:rPr>
+          <w:rStyle w:val="SubtleEmphasis"/>
+          <w:rFonts w:cs="Calibri"/>
+          <w:i w:val="0"/>
+          <w:iCs w:val="0"/>
+          <w:color w:val="auto"/>
+        </w:rPr>
+        <w:t>’s</w:t>
+      </w:r>
+      <w:r>
+        <w:rPr>
+          <w:rStyle w:val="SubtleEmphasis"/>
+          <w:rFonts w:cs="Calibri"/>
+          <w:i w:val="0"/>
+          <w:iCs w:val="0"/>
+          <w:color w:val="auto"/>
+        </w:rPr>
+        <w:t xml:space="preserve"> productivity.</w:t>
+      </w:r>
+    </w:p>
+    <w:p>
+      <w:pPr>
+        <w:numPr>
+          <w:ilvl w:val="0"/>
+          <w:numId w:val="30"/>
+        </w:numPr>
+        <w:spacing w:after="120" w:line="276" w:lineRule="auto"/>
+        <w:rPr>
+          <w:rStyle w:val="SubtleEmphasis"/>
+          <w:rFonts w:cs="Calibri"/>
+          <w:i w:val="0"/>
+          <w:iCs w:val="0"/>
+          <w:color w:val="auto"/>
+        </w:rPr>
+      </w:pPr>
+      <w:r>
+        <w:rPr>
+          <w:rStyle w:val="SubtleEmphasis"/>
+          <w:rFonts w:cs="Calibri"/>
+          <w:i w:val="0"/>
+          <w:iCs w:val="0"/>
+          <w:color w:val="auto"/>
+        </w:rPr>
+        <w:t>Introduced, developed and proved a vital cost-saving</w:t>
+      </w:r>
+      <w:r>
+        <w:rPr>
+          <w:rStyle w:val="SubtleEmphasis"/>
+          <w:rFonts w:cs="Calibri"/>
+          <w:i w:val="0"/>
+          <w:iCs w:val="0"/>
+          <w:color w:val="auto"/>
+        </w:rPr>
+        <w:t xml:space="preserve"> tool </w:t>
+      </w:r>
+      <w:r>
+        <w:rPr>
+          <w:rStyle w:val="SubtleEmphasis"/>
+          <w:rFonts w:cs="Calibri"/>
+          <w:i w:val="0"/>
+          <w:iCs w:val="0"/>
+          <w:color w:val="auto"/>
+        </w:rPr>
+        <w:t>for</w:t>
+      </w:r>
+      <w:r>
+        <w:rPr>
+          <w:rStyle w:val="SubtleEmphasis"/>
+          <w:rFonts w:cs="Calibri"/>
+          <w:i w:val="0"/>
+          <w:iCs w:val="0"/>
+          <w:color w:val="auto"/>
+        </w:rPr>
+        <w:t xml:space="preserve"> the project and company</w:t>
+      </w:r>
+      <w:r>
+        <w:rPr>
+          <w:rStyle w:val="SubtleEmphasis"/>
+          <w:rFonts w:cs="Calibri"/>
+          <w:i w:val="0"/>
+          <w:iCs w:val="0"/>
+          <w:color w:val="auto"/>
+        </w:rPr>
+        <w:t xml:space="preserve">, additionally </w:t>
+      </w:r>
+      <w:r>
+        <w:rPr>
+          <w:rStyle w:val="SubtleEmphasis"/>
+          <w:rFonts w:cs="Calibri"/>
+          <w:i w:val="0"/>
+          <w:iCs w:val="0"/>
+          <w:color w:val="auto"/>
+        </w:rPr>
+        <w:t>saving</w:t>
+      </w:r>
+      <w:r>
+        <w:rPr>
+          <w:rStyle w:val="SubtleEmphasis"/>
+          <w:rFonts w:cs="Calibri"/>
+          <w:i w:val="0"/>
+          <w:iCs w:val="0"/>
+          <w:color w:val="auto"/>
+        </w:rPr>
+        <w:t xml:space="preserve"> </w:t>
+      </w:r>
+      <w:r>
+        <w:rPr>
+          <w:rStyle w:val="SubtleEmphasis"/>
+          <w:rFonts w:cs="Calibri"/>
+          <w:i w:val="0"/>
+          <w:iCs w:val="0"/>
+          <w:color w:val="auto"/>
+        </w:rPr>
+        <w:t xml:space="preserve">the </w:t>
+      </w:r>
+      <w:r>
+        <w:rPr>
+          <w:rStyle w:val="SubtleEmphasis"/>
+          <w:rFonts w:cs="Calibri"/>
+          <w:i w:val="0"/>
+          <w:iCs w:val="0"/>
+          <w:color w:val="auto"/>
+        </w:rPr>
+        <w:t xml:space="preserve">developers </w:t>
+      </w:r>
+      <w:r>
+        <w:rPr>
+          <w:rStyle w:val="SubtleEmphasis"/>
+          <w:rFonts w:cs="Calibri"/>
+          <w:i w:val="0"/>
+          <w:iCs w:val="0"/>
+          <w:color w:val="auto"/>
+        </w:rPr>
+        <w:t xml:space="preserve">daily </w:t>
+      </w:r>
+      <w:r>
+        <w:rPr>
+          <w:rStyle w:val="SubtleEmphasis"/>
+          <w:rFonts w:cs="Calibri"/>
+          <w:i w:val="0"/>
+          <w:iCs w:val="0"/>
+          <w:color w:val="auto"/>
+        </w:rPr>
+        <w:t>time</w:t>
+      </w:r>
+      <w:r>
+        <w:rPr>
+          <w:rStyle w:val="SubtleEmphasis"/>
+          <w:rFonts w:cs="Calibri"/>
+          <w:i w:val="0"/>
+          <w:iCs w:val="0"/>
+          <w:color w:val="auto"/>
+        </w:rPr>
+        <w:t xml:space="preserve"> and frustration</w:t>
+      </w:r>
+      <w:r>
+        <w:rPr>
+          <w:rStyle w:val="SubtleEmphasis"/>
+          <w:rFonts w:cs="Calibri"/>
+          <w:i w:val="0"/>
+          <w:iCs w:val="0"/>
+          <w:color w:val="auto"/>
+        </w:rPr>
+        <w:t xml:space="preserve"> </w:t>
+      </w:r>
+      <w:r>
+        <w:rPr>
+          <w:rStyle w:val="SubtleEmphasis"/>
+          <w:rFonts w:cs="Calibri"/>
+          <w:i w:val="0"/>
+          <w:iCs w:val="0"/>
+          <w:color w:val="auto"/>
+        </w:rPr>
+        <w:t>due to how slow it was to complete a mobile build for a platform</w:t>
+      </w:r>
+      <w:r>
+        <w:rPr>
+          <w:rStyle w:val="SubtleEmphasis"/>
+          <w:rFonts w:cs="Calibri"/>
+          <w:i w:val="0"/>
+          <w:iCs w:val="0"/>
+          <w:color w:val="auto"/>
+        </w:rPr>
+        <w:t>.</w:t>
+      </w:r>
+    </w:p>
+    <w:p>
+      <w:pPr>
+        <w:numPr>
+          <w:ilvl w:val="0"/>
+          <w:numId w:val="30"/>
+        </w:numPr>
+        <w:spacing w:after="120" w:line="276" w:lineRule="auto"/>
+        <w:rPr>
+          <w:rStyle w:val="SubtleEmphasis"/>
+          <w:rFonts w:cs="Calibri"/>
+          <w:i w:val="0"/>
+          <w:iCs w:val="0"/>
+          <w:color w:val="auto"/>
+        </w:rPr>
+      </w:pPr>
+      <w:r>
+        <w:rPr>
+          <w:rStyle w:val="SubtleEmphasis"/>
+          <w:rFonts w:cs="Calibri"/>
+          <w:i w:val="0"/>
+          <w:iCs w:val="0"/>
+          <w:color w:val="auto"/>
+        </w:rPr>
+        <w:t>Worked early and diligently at all hours of day, averaging 60+ hours a week but often hitting the 70+ hour mark.</w:t>
+      </w:r>
+    </w:p>
+    <w:p>
+      <w:pPr>
+        <w:numPr>
+          <w:ilvl w:val="0"/>
+          <w:numId w:val="30"/>
+        </w:numPr>
+        <w:spacing w:after="120" w:line="276" w:lineRule="auto"/>
+        <w:rPr>
+          <w:rStyle w:val="SubtleEmphasis"/>
+          <w:rFonts w:cs="Calibri"/>
+          <w:i w:val="0"/>
+          <w:iCs w:val="0"/>
+          <w:color w:val="auto"/>
+        </w:rPr>
+      </w:pPr>
+      <w:r>
+        <w:rPr>
+          <w:rStyle w:val="SubtleEmphasis"/>
+          <w:rFonts w:cs="Calibri"/>
+          <w:i w:val="0"/>
+          <w:iCs w:val="0"/>
+          <w:color w:val="auto"/>
+        </w:rPr>
+        <w:t>Supported &amp; Mentored any developer who had trouble, ranging from a computer to programmatic problem.</w:t>
+      </w:r>
+    </w:p>
+    <w:p>
+      <w:pPr>
+        <w:numPr>
+          <w:ilvl w:val="0"/>
+          <w:numId w:val="30"/>
+        </w:numPr>
+        <w:spacing w:after="120" w:line="276" w:lineRule="auto"/>
+        <w:rPr>
+          <w:rStyle w:val="SubtleEmphasis"/>
+          <w:rFonts w:cs="Calibri"/>
+          <w:i w:val="0"/>
+          <w:iCs w:val="0"/>
+          <w:color w:val="auto"/>
+        </w:rPr>
+      </w:pPr>
+      <w:r>
+        <w:rPr>
+          <w:rStyle w:val="SubtleEmphasis"/>
+          <w:rFonts w:cs="Calibri"/>
+          <w:i w:val="0"/>
+          <w:iCs w:val="0"/>
+          <w:color w:val="auto"/>
+        </w:rPr>
+        <w:t>E</w:t>
+      </w:r>
+      <w:r>
+        <w:rPr>
+          <w:rStyle w:val="SubtleEmphasis"/>
+          <w:rFonts w:cs="Calibri"/>
+          <w:i w:val="0"/>
+          <w:iCs w:val="0"/>
+          <w:color w:val="auto"/>
+        </w:rPr>
+        <w:t xml:space="preserve">xcelled </w:t>
+      </w:r>
+      <w:r>
+        <w:rPr>
+          <w:rStyle w:val="SubtleEmphasis"/>
+          <w:rFonts w:cs="Calibri"/>
+          <w:i w:val="0"/>
+          <w:iCs w:val="0"/>
+          <w:color w:val="auto"/>
+        </w:rPr>
+        <w:t>at</w:t>
+      </w:r>
+      <w:r>
+        <w:rPr>
+          <w:rStyle w:val="SubtleEmphasis"/>
+          <w:rFonts w:cs="Calibri"/>
+          <w:i w:val="0"/>
+          <w:iCs w:val="0"/>
+          <w:color w:val="auto"/>
+        </w:rPr>
+        <w:t xml:space="preserve"> many complex tasks</w:t>
+      </w:r>
+      <w:r>
+        <w:rPr>
+          <w:rStyle w:val="SubtleEmphasis"/>
+          <w:rFonts w:cs="Calibri"/>
+          <w:i w:val="0"/>
+          <w:iCs w:val="0"/>
+          <w:color w:val="auto"/>
+        </w:rPr>
+        <w:t xml:space="preserve"> that </w:t>
+      </w:r>
+      <w:r>
+        <w:rPr>
+          <w:rStyle w:val="SubtleEmphasis"/>
+          <w:rFonts w:cs="Calibri"/>
+          <w:i w:val="0"/>
+          <w:iCs w:val="0"/>
+          <w:color w:val="auto"/>
+        </w:rPr>
+        <w:t>often-</w:t>
+      </w:r>
+      <w:r>
+        <w:rPr>
+          <w:rStyle w:val="SubtleEmphasis"/>
+          <w:rFonts w:cs="Calibri"/>
+          <w:i w:val="0"/>
+          <w:iCs w:val="0"/>
+          <w:color w:val="auto"/>
+        </w:rPr>
+        <w:t>times I would be the</w:t>
+      </w:r>
+      <w:r>
+        <w:rPr>
+          <w:rStyle w:val="SubtleEmphasis"/>
+          <w:rFonts w:cs="Calibri"/>
+          <w:i w:val="0"/>
+          <w:iCs w:val="0"/>
+          <w:color w:val="auto"/>
+        </w:rPr>
+        <w:t xml:space="preserve"> on</w:t>
+      </w:r>
+      <w:r>
+        <w:rPr>
+          <w:rStyle w:val="SubtleEmphasis"/>
+          <w:rFonts w:cs="Calibri"/>
+          <w:i w:val="0"/>
+          <w:iCs w:val="0"/>
+          <w:color w:val="auto"/>
+        </w:rPr>
+        <w:t>ly one</w:t>
+      </w:r>
+      <w:r>
+        <w:rPr>
+          <w:rStyle w:val="SubtleEmphasis"/>
+          <w:rFonts w:cs="Calibri"/>
+          <w:i w:val="0"/>
+          <w:iCs w:val="0"/>
+          <w:color w:val="auto"/>
+        </w:rPr>
+        <w:t xml:space="preserve"> available to do.</w:t>
+      </w:r>
+    </w:p>
+    <w:p>
+      <w:pPr>
+        <w:spacing w:after="120" w:line="276" w:lineRule="auto"/>
+        <w:rPr>
+          <w:rFonts w:cs="Calibri"/>
         </w:rPr>
       </w:pPr>
       <w:r>
@@ -1707,1253 +2103,8 @@
           <w:iCs w:val="0"/>
           <w:color w:val="auto"/>
         </w:rPr>
-        <w:t>DevOps Team</w:t>
-      </w:r>
-      <w:r>
-        <w:rPr>
-          <w:rStyle w:val="SubtleEmphasis"/>
-          <w:rFonts w:cs="Calibri"/>
-          <w:i w:val="0"/>
-          <w:iCs w:val="0"/>
-          <w:color w:val="auto"/>
-        </w:rPr>
-        <w:t>:</w:t>
-      </w:r>
-      <w:r>
-        <w:rPr>
-          <w:rStyle w:val="SubtleEmphasis"/>
-          <w:rFonts w:cs="Calibri"/>
-          <w:i w:val="0"/>
-          <w:iCs w:val="0"/>
-          <w:color w:val="auto"/>
-        </w:rPr>
-        <w:t xml:space="preserve"> </w:t>
-      </w:r>
-      <w:r>
-        <w:rPr>
-          <w:rStyle w:val="SubtleEmphasis"/>
-          <w:rFonts w:cs="Calibri"/>
-          <w:color w:val="auto"/>
-        </w:rPr>
-        <w:t>(</w:t>
-      </w:r>
-      <w:r>
-        <w:rPr>
-          <w:rStyle w:val="SubtleEmphasis"/>
-          <w:rFonts w:cs="Calibri"/>
-          <w:color w:val="auto"/>
-        </w:rPr>
-        <w:t>25</w:t>
-      </w:r>
-      <w:r>
-        <w:rPr>
-          <w:rStyle w:val="SubtleEmphasis"/>
-          <w:rFonts w:cs="Calibri"/>
-          <w:color w:val="auto"/>
-        </w:rPr>
-        <w:t>% of project)</w:t>
-      </w:r>
-      <w:r>
-        <w:rPr>
-          <w:rStyle w:val="SubtleEmphasis"/>
-          <w:rFonts w:cs="Calibri"/>
-          <w:i w:val="0"/>
-          <w:iCs w:val="0"/>
-          <w:color w:val="auto"/>
-        </w:rPr>
-        <w:t xml:space="preserve"> Using Microsoft Azure DevOps (VSTS) I help with all the mobile builds and CI/CD Pipelines</w:t>
-      </w:r>
-      <w:r>
-        <w:rPr>
-          <w:rStyle w:val="SubtleEmphasis"/>
-          <w:rFonts w:cs="Calibri"/>
-          <w:i w:val="0"/>
-          <w:iCs w:val="0"/>
-          <w:color w:val="auto"/>
-        </w:rPr>
-        <w:t xml:space="preserve"> using</w:t>
-      </w:r>
-      <w:r>
-        <w:rPr>
-          <w:rStyle w:val="SubtleEmphasis"/>
-          <w:rFonts w:cs="Calibri"/>
-          <w:bCs/>
-          <w:i w:val="0"/>
-          <w:iCs w:val="0"/>
-          <w:color w:val="auto"/>
-          <w:sz w:val="24"/>
-          <w:szCs w:val="24"/>
-        </w:rPr>
-        <w:t xml:space="preserve"> </w:t>
-      </w:r>
-      <w:r>
-        <w:rPr>
-          <w:rStyle w:val="SubtleEmphasis"/>
-          <w:rFonts w:cs="Calibri"/>
-          <w:bCs/>
-          <w:i w:val="0"/>
-          <w:iCs w:val="0"/>
-          <w:color w:val="auto"/>
-          <w:sz w:val="24"/>
-          <w:szCs w:val="24"/>
-        </w:rPr>
-        <w:t>Data Bricks</w:t>
-      </w:r>
-      <w:r>
-        <w:rPr>
-          <w:rStyle w:val="SubtleEmphasis"/>
-          <w:rFonts w:cs="Calibri"/>
-          <w:bCs/>
-          <w:i w:val="0"/>
-          <w:iCs w:val="0"/>
-          <w:color w:val="auto"/>
-          <w:sz w:val="24"/>
-          <w:szCs w:val="24"/>
-        </w:rPr>
-        <w:t xml:space="preserve">, </w:t>
-      </w:r>
-      <w:r>
-        <w:rPr>
-          <w:rStyle w:val="SubtleEmphasis"/>
-          <w:rFonts w:cs="Calibri"/>
-          <w:i w:val="0"/>
-          <w:iCs w:val="0"/>
-          <w:color w:val="auto"/>
-        </w:rPr>
-        <w:t>Mongo</w:t>
-      </w:r>
-      <w:r>
-        <w:rPr>
-          <w:rStyle w:val="SubtleEmphasis"/>
-          <w:rFonts w:cs="Calibri"/>
-          <w:i w:val="0"/>
-          <w:iCs w:val="0"/>
-          <w:color w:val="auto"/>
-        </w:rPr>
-        <w:t>DB</w:t>
-      </w:r>
-      <w:r>
-        <w:rPr>
-          <w:rStyle w:val="SubtleEmphasis"/>
-          <w:rFonts w:cs="Calibri"/>
-          <w:i w:val="0"/>
-          <w:iCs w:val="0"/>
-          <w:color w:val="auto"/>
-        </w:rPr>
-        <w:t xml:space="preserve">, </w:t>
-      </w:r>
-      <w:r>
-        <w:rPr>
-          <w:rStyle w:val="SubtleEmphasis"/>
-          <w:rFonts w:cs="Calibri"/>
-          <w:i w:val="0"/>
-          <w:iCs w:val="0"/>
-          <w:color w:val="auto"/>
-        </w:rPr>
-        <w:t>CosmosDB</w:t>
-      </w:r>
-      <w:r>
-        <w:rPr>
-          <w:rStyle w:val="SubtleEmphasis"/>
-          <w:rFonts w:cs="Calibri"/>
-          <w:i w:val="0"/>
-          <w:iCs w:val="0"/>
-          <w:color w:val="auto"/>
-        </w:rPr>
-        <w:t>, Firebase Firestore, Redis, SQL Server</w:t>
-      </w:r>
-      <w:r>
-        <w:rPr>
-          <w:rStyle w:val="SubtleEmphasis"/>
-          <w:rFonts w:cs="Calibri"/>
-          <w:i w:val="0"/>
-          <w:iCs w:val="0"/>
-          <w:color w:val="auto"/>
-        </w:rPr>
-        <w:t xml:space="preserve">, </w:t>
-      </w:r>
-      <w:r>
-        <w:rPr>
-          <w:rStyle w:val="SubtleEmphasis"/>
-          <w:rFonts w:cs="Calibri"/>
-          <w:i w:val="0"/>
-          <w:iCs w:val="0"/>
-          <w:color w:val="auto"/>
-        </w:rPr>
-        <w:t>Machine Learning Studio (* just beginning), NLP, Bot Services, SignalR etc.</w:t>
-      </w:r>
-    </w:p>
-    <w:p>
-      <w:pPr>
-        <w:spacing w:after="120" w:line="276" w:lineRule="auto"/>
-        <w:rPr>
-          <w:rStyle w:val="SubtleEmphasis"/>
-          <w:rFonts w:cs="Calibri"/>
-          <w:i w:val="0"/>
-          <w:iCs w:val="0"/>
-          <w:color w:val="auto"/>
-        </w:rPr>
-      </w:pPr>
-      <w:r>
-        <w:rPr>
-          <w:rStyle w:val="SubtleEmphasis"/>
-          <w:rFonts w:cs="Calibri"/>
-          <w:i w:val="0"/>
-          <w:iCs w:val="0"/>
-          <w:color w:val="auto"/>
-        </w:rPr>
-        <w:t xml:space="preserve">I </w:t>
-      </w:r>
-      <w:r>
-        <w:rPr>
-          <w:rStyle w:val="SubtleEmphasis"/>
-          <w:rFonts w:cs="Calibri"/>
-          <w:i w:val="0"/>
-          <w:iCs w:val="0"/>
-          <w:color w:val="auto"/>
-        </w:rPr>
-        <w:t>excelled in this position</w:t>
-      </w:r>
-      <w:r>
-        <w:rPr>
-          <w:rStyle w:val="SubtleEmphasis"/>
-          <w:rFonts w:cs="Calibri"/>
-          <w:i w:val="0"/>
-          <w:iCs w:val="0"/>
-          <w:color w:val="auto"/>
-        </w:rPr>
-        <w:t xml:space="preserve"> by</w:t>
-      </w:r>
-      <w:r>
-        <w:rPr>
-          <w:rStyle w:val="SubtleEmphasis"/>
-          <w:rFonts w:cs="Calibri"/>
-          <w:i w:val="0"/>
-          <w:iCs w:val="0"/>
-          <w:color w:val="auto"/>
-        </w:rPr>
-        <w:t xml:space="preserve"> </w:t>
-      </w:r>
-      <w:r>
-        <w:rPr>
-          <w:rStyle w:val="SubtleEmphasis"/>
-          <w:rFonts w:cs="Calibri"/>
-          <w:i w:val="0"/>
-          <w:iCs w:val="0"/>
-          <w:color w:val="auto"/>
-        </w:rPr>
-        <w:t>completing</w:t>
-      </w:r>
-      <w:r>
-        <w:rPr>
-          <w:rStyle w:val="SubtleEmphasis"/>
-          <w:rFonts w:cs="Calibri"/>
-          <w:i w:val="0"/>
-          <w:iCs w:val="0"/>
-          <w:color w:val="auto"/>
-        </w:rPr>
-        <w:t xml:space="preserve"> </w:t>
-      </w:r>
-      <w:r>
-        <w:rPr>
-          <w:rStyle w:val="SubtleEmphasis"/>
-          <w:rFonts w:cs="Calibri"/>
-          <w:i w:val="0"/>
-          <w:iCs w:val="0"/>
-          <w:color w:val="auto"/>
-        </w:rPr>
-        <w:t xml:space="preserve">many complex </w:t>
-      </w:r>
-      <w:r>
-        <w:rPr>
-          <w:rStyle w:val="SubtleEmphasis"/>
-          <w:rFonts w:cs="Calibri"/>
-          <w:i w:val="0"/>
-          <w:iCs w:val="0"/>
-          <w:color w:val="auto"/>
-        </w:rPr>
-        <w:t>tasks</w:t>
-      </w:r>
-      <w:r>
-        <w:rPr>
-          <w:rStyle w:val="SubtleEmphasis"/>
-          <w:rFonts w:cs="Calibri"/>
-          <w:i w:val="0"/>
-          <w:iCs w:val="0"/>
-          <w:color w:val="auto"/>
-        </w:rPr>
-        <w:t xml:space="preserve"> that other team members could not.</w:t>
-      </w:r>
-      <w:r>
-        <w:rPr>
-          <w:rStyle w:val="SubtleEmphasis"/>
-          <w:rFonts w:cs="Calibri"/>
-          <w:i w:val="0"/>
-          <w:iCs w:val="0"/>
-          <w:color w:val="auto"/>
-        </w:rPr>
-        <w:t xml:space="preserve"> </w:t>
-      </w:r>
-      <w:r>
-        <w:rPr>
-          <w:rStyle w:val="SubtleEmphasis"/>
-          <w:rFonts w:cs="Calibri"/>
-          <w:i w:val="0"/>
-          <w:iCs w:val="0"/>
-          <w:color w:val="auto"/>
-        </w:rPr>
-        <w:t>One h</w:t>
-      </w:r>
-      <w:r>
-        <w:rPr>
-          <w:rStyle w:val="SubtleEmphasis"/>
-          <w:rFonts w:cs="Calibri"/>
-          <w:i w:val="0"/>
-          <w:iCs w:val="0"/>
-          <w:color w:val="auto"/>
-        </w:rPr>
-        <w:t xml:space="preserve">ighlight </w:t>
-      </w:r>
-      <w:r>
-        <w:rPr>
-          <w:rStyle w:val="SubtleEmphasis"/>
-          <w:rFonts w:cs="Calibri"/>
-          <w:i w:val="0"/>
-          <w:iCs w:val="0"/>
-          <w:color w:val="auto"/>
-        </w:rPr>
-        <w:t>includes</w:t>
-      </w:r>
-      <w:r>
-        <w:rPr>
-          <w:rStyle w:val="SubtleEmphasis"/>
-          <w:rFonts w:cs="Calibri"/>
-          <w:i w:val="0"/>
-          <w:iCs w:val="0"/>
-          <w:color w:val="auto"/>
-        </w:rPr>
-        <w:t xml:space="preserve"> building a proprietary CLI </w:t>
-      </w:r>
-      <w:r>
-        <w:rPr>
-          <w:rStyle w:val="SubtleEmphasis"/>
-          <w:rFonts w:cs="Calibri"/>
-          <w:i w:val="0"/>
-          <w:iCs w:val="0"/>
-          <w:color w:val="auto"/>
-        </w:rPr>
-        <w:t>that was used to</w:t>
-      </w:r>
-      <w:r>
-        <w:rPr>
-          <w:rStyle w:val="SubtleEmphasis"/>
-          <w:rFonts w:cs="Calibri"/>
-          <w:i w:val="0"/>
-          <w:iCs w:val="0"/>
-          <w:color w:val="auto"/>
-        </w:rPr>
-        <w:t xml:space="preserve"> build </w:t>
-      </w:r>
-      <w:r>
-        <w:rPr>
-          <w:rStyle w:val="SubtleEmphasis"/>
-          <w:rFonts w:cs="Calibri"/>
-          <w:i w:val="0"/>
-          <w:iCs w:val="0"/>
-          <w:color w:val="auto"/>
-        </w:rPr>
-        <w:t>their</w:t>
-      </w:r>
-      <w:r>
-        <w:rPr>
-          <w:rStyle w:val="SubtleEmphasis"/>
-          <w:rFonts w:cs="Calibri"/>
-          <w:i w:val="0"/>
-          <w:iCs w:val="0"/>
-          <w:color w:val="auto"/>
-        </w:rPr>
-        <w:t xml:space="preserve"> app with </w:t>
-      </w:r>
-      <w:r>
-        <w:rPr>
-          <w:rStyle w:val="SubtleEmphasis"/>
-          <w:rFonts w:cs="Calibri"/>
-          <w:i w:val="0"/>
-          <w:iCs w:val="0"/>
-          <w:color w:val="auto"/>
-        </w:rPr>
-        <w:t xml:space="preserve">custom </w:t>
-      </w:r>
-      <w:r>
-        <w:rPr>
-          <w:rStyle w:val="SubtleEmphasis"/>
-          <w:rFonts w:cs="Calibri"/>
-          <w:i w:val="0"/>
-          <w:iCs w:val="0"/>
-          <w:color w:val="auto"/>
-        </w:rPr>
-        <w:t>workflows</w:t>
-      </w:r>
-      <w:r>
-        <w:rPr>
-          <w:rStyle w:val="SubtleEmphasis"/>
-          <w:rFonts w:cs="Calibri"/>
-          <w:i w:val="0"/>
-          <w:iCs w:val="0"/>
-          <w:color w:val="auto"/>
-        </w:rPr>
-        <w:t xml:space="preserve"> that </w:t>
-      </w:r>
-      <w:r>
-        <w:rPr>
-          <w:rStyle w:val="SubtleEmphasis"/>
-          <w:rFonts w:cs="Calibri"/>
-          <w:i w:val="0"/>
-          <w:iCs w:val="0"/>
-          <w:color w:val="auto"/>
-        </w:rPr>
-        <w:t>was</w:t>
-      </w:r>
-      <w:r>
-        <w:rPr>
-          <w:rStyle w:val="SubtleEmphasis"/>
-          <w:rFonts w:cs="Calibri"/>
-          <w:i w:val="0"/>
-          <w:iCs w:val="0"/>
-          <w:color w:val="auto"/>
-        </w:rPr>
-        <w:t xml:space="preserve"> wrapped around the </w:t>
-      </w:r>
-      <w:r>
-        <w:rPr>
-          <w:rStyle w:val="SubtleEmphasis"/>
-          <w:rFonts w:cs="Calibri"/>
-          <w:i w:val="0"/>
-          <w:iCs w:val="0"/>
-          <w:color w:val="auto"/>
-        </w:rPr>
-        <w:t xml:space="preserve">existing </w:t>
-      </w:r>
-      <w:r>
-        <w:rPr>
-          <w:rStyle w:val="SubtleEmphasis"/>
-          <w:rFonts w:cs="Calibri"/>
-          <w:i w:val="0"/>
-          <w:iCs w:val="0"/>
-          <w:color w:val="auto"/>
-        </w:rPr>
-        <w:t>Ionic &amp; Cordova framework</w:t>
-      </w:r>
-      <w:r>
-        <w:rPr>
-          <w:rStyle w:val="SubtleEmphasis"/>
-          <w:rFonts w:cs="Calibri"/>
-          <w:i w:val="0"/>
-          <w:iCs w:val="0"/>
-          <w:color w:val="auto"/>
-        </w:rPr>
-        <w:t>’s build systems</w:t>
-      </w:r>
-      <w:r>
-        <w:rPr>
-          <w:rStyle w:val="SubtleEmphasis"/>
-          <w:rFonts w:cs="Calibri"/>
-          <w:i w:val="0"/>
-          <w:iCs w:val="0"/>
-          <w:color w:val="auto"/>
-        </w:rPr>
-        <w:t xml:space="preserve">. </w:t>
-      </w:r>
-      <w:r>
-        <w:rPr>
-          <w:rStyle w:val="SubtleEmphasis"/>
-          <w:rFonts w:cs="Calibri"/>
-          <w:i w:val="0"/>
-          <w:iCs w:val="0"/>
-          <w:color w:val="auto"/>
-        </w:rPr>
-        <w:t xml:space="preserve">I later </w:t>
-      </w:r>
-      <w:r>
-        <w:rPr>
-          <w:rStyle w:val="SubtleEmphasis"/>
-          <w:rFonts w:cs="Calibri"/>
-          <w:i w:val="0"/>
-          <w:iCs w:val="0"/>
-          <w:color w:val="auto"/>
-        </w:rPr>
-        <w:t xml:space="preserve">was asked to </w:t>
-      </w:r>
-      <w:r>
-        <w:rPr>
-          <w:rStyle w:val="SubtleEmphasis"/>
-          <w:rFonts w:cs="Calibri"/>
-          <w:i w:val="0"/>
-          <w:iCs w:val="0"/>
-          <w:color w:val="auto"/>
-        </w:rPr>
-        <w:t xml:space="preserve">enhance </w:t>
-      </w:r>
-      <w:r>
-        <w:rPr>
-          <w:rStyle w:val="SubtleEmphasis"/>
-          <w:rFonts w:cs="Calibri"/>
-          <w:i w:val="0"/>
-          <w:iCs w:val="0"/>
-          <w:color w:val="auto"/>
-        </w:rPr>
-        <w:t xml:space="preserve">this proprietary tool </w:t>
-      </w:r>
-      <w:r>
-        <w:rPr>
-          <w:rStyle w:val="SubtleEmphasis"/>
-          <w:rFonts w:cs="Calibri"/>
-          <w:i w:val="0"/>
-          <w:iCs w:val="0"/>
-          <w:color w:val="auto"/>
-        </w:rPr>
-        <w:t>to increase developer productivity</w:t>
-      </w:r>
-      <w:r>
-        <w:rPr>
-          <w:rStyle w:val="SubtleEmphasis"/>
-          <w:rFonts w:cs="Calibri"/>
-          <w:i w:val="0"/>
-          <w:iCs w:val="0"/>
-          <w:color w:val="auto"/>
-        </w:rPr>
-        <w:t xml:space="preserve"> and </w:t>
-      </w:r>
-      <w:r>
-        <w:rPr>
-          <w:rStyle w:val="SubtleEmphasis"/>
-          <w:rFonts w:cs="Calibri"/>
-          <w:i w:val="0"/>
-          <w:iCs w:val="0"/>
-          <w:color w:val="auto"/>
-        </w:rPr>
-        <w:t>create a large</w:t>
-      </w:r>
-      <w:r>
-        <w:rPr>
-          <w:rStyle w:val="SubtleEmphasis"/>
-          <w:rFonts w:cs="Calibri"/>
-          <w:i w:val="0"/>
-          <w:iCs w:val="0"/>
-          <w:color w:val="auto"/>
-        </w:rPr>
-        <w:t xml:space="preserve"> cost </w:t>
-      </w:r>
-      <w:r>
-        <w:rPr>
-          <w:rStyle w:val="SubtleEmphasis"/>
-          <w:rFonts w:cs="Calibri"/>
-          <w:i w:val="0"/>
-          <w:iCs w:val="0"/>
-          <w:color w:val="auto"/>
-        </w:rPr>
-        <w:t>savings</w:t>
-      </w:r>
-      <w:r>
-        <w:rPr>
-          <w:rStyle w:val="SubtleEmphasis"/>
-          <w:rFonts w:cs="Calibri"/>
-          <w:i w:val="0"/>
-          <w:iCs w:val="0"/>
-          <w:color w:val="auto"/>
-        </w:rPr>
-        <w:t>.</w:t>
-      </w:r>
-    </w:p>
-    <w:p>
-      <w:pPr>
-        <w:spacing w:after="120" w:line="276" w:lineRule="auto"/>
-        <w:rPr>
-          <w:rStyle w:val="SubtleEmphasis"/>
-          <w:rFonts w:cs="Calibri"/>
-          <w:i w:val="0"/>
-          <w:iCs w:val="0"/>
-          <w:color w:val="auto"/>
-        </w:rPr>
-      </w:pPr>
-      <w:r>
-        <w:rPr>
-          <w:rStyle w:val="SubtleEmphasis"/>
-          <w:rFonts w:cs="Calibri"/>
-          <w:i w:val="0"/>
-          <w:iCs w:val="0"/>
-          <w:color w:val="auto"/>
-        </w:rPr>
-        <w:t>Each time</w:t>
-      </w:r>
-      <w:r>
-        <w:rPr>
-          <w:rStyle w:val="SubtleEmphasis"/>
-          <w:rFonts w:cs="Calibri"/>
-          <w:i w:val="0"/>
-          <w:iCs w:val="0"/>
-          <w:color w:val="auto"/>
-        </w:rPr>
-        <w:t xml:space="preserve"> a developer </w:t>
-      </w:r>
-      <w:r>
-        <w:rPr>
-          <w:rStyle w:val="SubtleEmphasis"/>
-          <w:rFonts w:cs="Calibri"/>
-          <w:i w:val="0"/>
-          <w:iCs w:val="0"/>
-          <w:color w:val="auto"/>
-        </w:rPr>
-        <w:t>had to make</w:t>
-      </w:r>
-      <w:r>
-        <w:rPr>
-          <w:rStyle w:val="SubtleEmphasis"/>
-          <w:rFonts w:cs="Calibri"/>
-          <w:i w:val="0"/>
-          <w:iCs w:val="0"/>
-          <w:color w:val="auto"/>
-        </w:rPr>
-        <w:t xml:space="preserve"> a change</w:t>
-      </w:r>
-      <w:r>
-        <w:rPr>
-          <w:rStyle w:val="SubtleEmphasis"/>
-          <w:rFonts w:cs="Calibri"/>
-          <w:i w:val="0"/>
-          <w:iCs w:val="0"/>
-          <w:color w:val="auto"/>
-        </w:rPr>
-        <w:t xml:space="preserve"> to the app -</w:t>
-      </w:r>
-      <w:r>
-        <w:rPr>
-          <w:rStyle w:val="SubtleEmphasis"/>
-          <w:rFonts w:cs="Calibri"/>
-          <w:i w:val="0"/>
-          <w:iCs w:val="0"/>
-          <w:color w:val="auto"/>
-        </w:rPr>
-        <w:t xml:space="preserve"> </w:t>
-      </w:r>
-      <w:r>
-        <w:rPr>
-          <w:rStyle w:val="SubtleEmphasis"/>
-          <w:rFonts w:cs="Calibri"/>
-          <w:i w:val="0"/>
-          <w:iCs w:val="0"/>
-          <w:color w:val="auto"/>
-        </w:rPr>
-        <w:t>in order to see and test their change, you would have to</w:t>
-      </w:r>
-      <w:r>
-        <w:rPr>
-          <w:rStyle w:val="SubtleEmphasis"/>
-          <w:rFonts w:cs="Calibri"/>
-          <w:i w:val="0"/>
-          <w:iCs w:val="0"/>
-          <w:color w:val="auto"/>
-        </w:rPr>
-        <w:t xml:space="preserve"> wait</w:t>
-      </w:r>
-      <w:r>
-        <w:rPr>
-          <w:rStyle w:val="SubtleEmphasis"/>
-          <w:rFonts w:cs="Calibri"/>
-          <w:i w:val="0"/>
-          <w:iCs w:val="0"/>
-          <w:color w:val="auto"/>
-        </w:rPr>
-        <w:t xml:space="preserve"> 25 – 30 minutes </w:t>
-      </w:r>
-      <w:r>
-        <w:rPr>
-          <w:rStyle w:val="SubtleEmphasis"/>
-          <w:rFonts w:cs="Calibri"/>
-          <w:i w:val="0"/>
-          <w:iCs w:val="0"/>
-          <w:color w:val="auto"/>
-        </w:rPr>
-        <w:t>for</w:t>
-      </w:r>
-      <w:r>
-        <w:rPr>
-          <w:rStyle w:val="SubtleEmphasis"/>
-          <w:rFonts w:cs="Calibri"/>
-          <w:i w:val="0"/>
-          <w:iCs w:val="0"/>
-          <w:color w:val="auto"/>
-        </w:rPr>
-        <w:t xml:space="preserve"> a local</w:t>
-      </w:r>
-      <w:r>
-        <w:rPr>
-          <w:rStyle w:val="SubtleEmphasis"/>
-          <w:rFonts w:cs="Calibri"/>
-          <w:i w:val="0"/>
-          <w:iCs w:val="0"/>
-          <w:color w:val="auto"/>
-        </w:rPr>
-        <w:t xml:space="preserve"> build to complete for </w:t>
-      </w:r>
-      <w:r>
-        <w:rPr>
-          <w:rStyle w:val="SubtleEmphasis"/>
-          <w:rFonts w:cs="Calibri"/>
-          <w:i w:val="0"/>
-          <w:iCs w:val="0"/>
-          <w:color w:val="auto"/>
-        </w:rPr>
-        <w:t>each platform</w:t>
-      </w:r>
-      <w:r>
-        <w:rPr>
-          <w:rStyle w:val="SubtleEmphasis"/>
-          <w:rFonts w:cs="Calibri"/>
-          <w:i w:val="0"/>
-          <w:iCs w:val="0"/>
-          <w:color w:val="auto"/>
-        </w:rPr>
-        <w:t xml:space="preserve"> (</w:t>
-      </w:r>
-      <w:r>
-        <w:rPr>
-          <w:rStyle w:val="SubtleEmphasis"/>
-          <w:rFonts w:cs="Calibri"/>
-          <w:i w:val="0"/>
-          <w:iCs w:val="0"/>
-          <w:color w:val="auto"/>
-        </w:rPr>
-        <w:t>t</w:t>
-      </w:r>
-      <w:r>
-        <w:rPr>
-          <w:rStyle w:val="SubtleEmphasis"/>
-          <w:rFonts w:cs="Calibri"/>
-          <w:i w:val="0"/>
-          <w:iCs w:val="0"/>
-          <w:color w:val="auto"/>
-        </w:rPr>
-        <w:t>hey were not using any live-reload functionality)</w:t>
-      </w:r>
-      <w:r>
-        <w:rPr>
-          <w:rStyle w:val="SubtleEmphasis"/>
-          <w:rFonts w:cs="Calibri"/>
-          <w:i w:val="0"/>
-          <w:iCs w:val="0"/>
-          <w:color w:val="auto"/>
-        </w:rPr>
-        <w:t xml:space="preserve">. </w:t>
-      </w:r>
-      <w:r>
-        <w:rPr>
-          <w:rStyle w:val="SubtleEmphasis"/>
-          <w:rFonts w:cs="Calibri"/>
-          <w:i w:val="0"/>
-          <w:iCs w:val="0"/>
-          <w:color w:val="auto"/>
-        </w:rPr>
-        <w:t>The tool I wrote</w:t>
-      </w:r>
-      <w:r>
-        <w:rPr>
-          <w:rStyle w:val="SubtleEmphasis"/>
-          <w:rFonts w:cs="Calibri"/>
-          <w:i w:val="0"/>
-          <w:iCs w:val="0"/>
-          <w:color w:val="auto"/>
-        </w:rPr>
-        <w:t xml:space="preserve"> </w:t>
-      </w:r>
-      <w:r>
-        <w:rPr>
-          <w:rStyle w:val="SubtleEmphasis"/>
-          <w:rFonts w:cs="Calibri"/>
-          <w:i w:val="0"/>
-          <w:iCs w:val="0"/>
-          <w:color w:val="auto"/>
-        </w:rPr>
-        <w:t xml:space="preserve">brought that time down to 2 </w:t>
-      </w:r>
-      <w:r>
-        <w:rPr>
-          <w:rStyle w:val="SubtleEmphasis"/>
-          <w:rFonts w:cs="Calibri"/>
-          <w:i w:val="0"/>
-          <w:iCs w:val="0"/>
-          <w:color w:val="auto"/>
-        </w:rPr>
-        <w:t xml:space="preserve">– </w:t>
-      </w:r>
-      <w:r>
-        <w:rPr>
-          <w:rStyle w:val="SubtleEmphasis"/>
-          <w:rFonts w:cs="Calibri"/>
-          <w:i w:val="0"/>
-          <w:iCs w:val="0"/>
-          <w:color w:val="auto"/>
-        </w:rPr>
-        <w:t>4 minutes</w:t>
-      </w:r>
-      <w:r>
-        <w:rPr>
-          <w:rStyle w:val="SubtleEmphasis"/>
-          <w:rFonts w:cs="Calibri"/>
-          <w:i w:val="0"/>
-          <w:iCs w:val="0"/>
-          <w:color w:val="auto"/>
-        </w:rPr>
-        <w:t xml:space="preserve"> per platform build</w:t>
-      </w:r>
-      <w:r>
-        <w:rPr>
-          <w:rStyle w:val="SubtleEmphasis"/>
-          <w:rFonts w:cs="Calibri"/>
-          <w:i w:val="0"/>
-          <w:iCs w:val="0"/>
-          <w:color w:val="auto"/>
-        </w:rPr>
-        <w:t xml:space="preserve">, saving myself and other developers on the team hours </w:t>
-      </w:r>
-      <w:r>
-        <w:rPr>
-          <w:rStyle w:val="SubtleEmphasis"/>
-          <w:rFonts w:cs="Calibri"/>
-          <w:i w:val="0"/>
-          <w:iCs w:val="0"/>
-          <w:color w:val="auto"/>
-        </w:rPr>
-        <w:t>a</w:t>
-      </w:r>
-      <w:r>
-        <w:rPr>
-          <w:rStyle w:val="SubtleEmphasis"/>
-          <w:rFonts w:cs="Calibri"/>
-          <w:i w:val="0"/>
-          <w:iCs w:val="0"/>
-          <w:color w:val="auto"/>
-        </w:rPr>
-        <w:t xml:space="preserve"> day in lost productivity</w:t>
-      </w:r>
-      <w:r>
-        <w:rPr>
-          <w:rStyle w:val="SubtleEmphasis"/>
-          <w:rFonts w:cs="Calibri"/>
-          <w:i w:val="0"/>
-          <w:iCs w:val="0"/>
-          <w:color w:val="auto"/>
-        </w:rPr>
-        <w:t xml:space="preserve"> and frustration</w:t>
-      </w:r>
-      <w:r>
-        <w:rPr>
-          <w:rStyle w:val="SubtleEmphasis"/>
-          <w:rFonts w:cs="Calibri"/>
-          <w:i w:val="0"/>
-          <w:iCs w:val="0"/>
-          <w:color w:val="auto"/>
-        </w:rPr>
-        <w:t>.</w:t>
-      </w:r>
-      <w:r>
-        <w:rPr>
-          <w:rStyle w:val="SubtleEmphasis"/>
-          <w:rFonts w:cs="Calibri"/>
-          <w:i w:val="0"/>
-          <w:iCs w:val="0"/>
-          <w:color w:val="auto"/>
-        </w:rPr>
-        <w:t xml:space="preserve"> I</w:t>
-      </w:r>
-      <w:r>
-        <w:rPr>
-          <w:rStyle w:val="SubtleEmphasis"/>
-          <w:rFonts w:cs="Calibri"/>
-          <w:i w:val="0"/>
-          <w:iCs w:val="0"/>
-          <w:color w:val="auto"/>
-        </w:rPr>
-        <w:t xml:space="preserve"> </w:t>
-      </w:r>
-      <w:r>
-        <w:rPr>
-          <w:rStyle w:val="SubtleEmphasis"/>
-          <w:rFonts w:cs="Calibri"/>
-          <w:i w:val="0"/>
-          <w:iCs w:val="0"/>
-          <w:color w:val="auto"/>
-        </w:rPr>
-        <w:t xml:space="preserve">was </w:t>
-      </w:r>
-      <w:r>
-        <w:rPr>
-          <w:rStyle w:val="SubtleEmphasis"/>
-          <w:rFonts w:cs="Calibri"/>
-          <w:i w:val="0"/>
-          <w:iCs w:val="0"/>
-          <w:color w:val="auto"/>
-        </w:rPr>
-        <w:t>additionally</w:t>
-      </w:r>
-      <w:r>
-        <w:rPr>
-          <w:rStyle w:val="SubtleEmphasis"/>
-          <w:rFonts w:cs="Calibri"/>
-          <w:i w:val="0"/>
-          <w:iCs w:val="0"/>
-          <w:color w:val="auto"/>
-        </w:rPr>
-        <w:t xml:space="preserve"> instrumental in</w:t>
-      </w:r>
-      <w:r>
-        <w:rPr>
-          <w:rStyle w:val="SubtleEmphasis"/>
-          <w:rFonts w:cs="Calibri"/>
-          <w:i w:val="0"/>
-          <w:iCs w:val="0"/>
-          <w:color w:val="auto"/>
-        </w:rPr>
-        <w:t xml:space="preserve"> many other </w:t>
-      </w:r>
-      <w:r>
-        <w:rPr>
-          <w:rStyle w:val="SubtleEmphasis"/>
-          <w:rFonts w:cs="Calibri"/>
-          <w:i w:val="0"/>
-          <w:iCs w:val="0"/>
-          <w:color w:val="auto"/>
-        </w:rPr>
-        <w:t>areas</w:t>
-      </w:r>
-      <w:r>
-        <w:rPr>
-          <w:rStyle w:val="SubtleEmphasis"/>
-          <w:rFonts w:cs="Calibri"/>
-          <w:i w:val="0"/>
-          <w:iCs w:val="0"/>
-          <w:color w:val="auto"/>
-        </w:rPr>
-        <w:t xml:space="preserve"> of the project</w:t>
-      </w:r>
-      <w:r>
-        <w:rPr>
-          <w:rStyle w:val="SubtleEmphasis"/>
-          <w:rFonts w:cs="Calibri"/>
-          <w:i w:val="0"/>
-          <w:iCs w:val="0"/>
-          <w:color w:val="auto"/>
-        </w:rPr>
-        <w:t>,</w:t>
-      </w:r>
-      <w:r>
-        <w:rPr>
-          <w:rStyle w:val="SubtleEmphasis"/>
-          <w:rFonts w:cs="Calibri"/>
-          <w:i w:val="0"/>
-          <w:iCs w:val="0"/>
-          <w:color w:val="auto"/>
-        </w:rPr>
-        <w:t xml:space="preserve"> </w:t>
-      </w:r>
-      <w:r>
-        <w:rPr>
-          <w:rStyle w:val="SubtleEmphasis"/>
-          <w:rFonts w:cs="Calibri"/>
-          <w:i w:val="0"/>
-          <w:iCs w:val="0"/>
-          <w:color w:val="auto"/>
-        </w:rPr>
-        <w:t>including</w:t>
-      </w:r>
-      <w:r>
-        <w:rPr>
-          <w:rStyle w:val="SubtleEmphasis"/>
-          <w:rFonts w:cs="Calibri"/>
-          <w:i w:val="0"/>
-          <w:iCs w:val="0"/>
-          <w:color w:val="auto"/>
-        </w:rPr>
-        <w:t xml:space="preserve"> advanced debugging</w:t>
-      </w:r>
-      <w:r>
-        <w:rPr>
-          <w:rStyle w:val="SubtleEmphasis"/>
-          <w:rFonts w:cs="Calibri"/>
-          <w:i w:val="0"/>
-          <w:iCs w:val="0"/>
-          <w:color w:val="auto"/>
-        </w:rPr>
-        <w:t xml:space="preserve"> and</w:t>
-      </w:r>
-      <w:r>
-        <w:rPr>
-          <w:rStyle w:val="SubtleEmphasis"/>
-          <w:rFonts w:cs="Calibri"/>
-          <w:i w:val="0"/>
-          <w:iCs w:val="0"/>
-          <w:color w:val="auto"/>
-        </w:rPr>
-        <w:t xml:space="preserve"> team</w:t>
-      </w:r>
-      <w:r>
-        <w:rPr>
-          <w:rStyle w:val="SubtleEmphasis"/>
-          <w:rFonts w:cs="Calibri"/>
-          <w:i w:val="0"/>
-          <w:iCs w:val="0"/>
-          <w:color w:val="auto"/>
-        </w:rPr>
-        <w:t xml:space="preserve"> support</w:t>
-      </w:r>
-      <w:r>
-        <w:rPr>
-          <w:rStyle w:val="SubtleEmphasis"/>
-          <w:rFonts w:cs="Calibri"/>
-          <w:i w:val="0"/>
-          <w:iCs w:val="0"/>
-          <w:color w:val="auto"/>
-        </w:rPr>
-        <w:t>,</w:t>
-      </w:r>
-      <w:r>
-        <w:rPr>
-          <w:rStyle w:val="SubtleEmphasis"/>
-          <w:rFonts w:cs="Calibri"/>
-          <w:i w:val="0"/>
-          <w:iCs w:val="0"/>
-          <w:color w:val="auto"/>
-        </w:rPr>
-        <w:t xml:space="preserve"> to</w:t>
-      </w:r>
-      <w:r>
-        <w:rPr>
-          <w:rStyle w:val="SubtleEmphasis"/>
-          <w:rFonts w:cs="Calibri"/>
-          <w:i w:val="0"/>
-          <w:iCs w:val="0"/>
-          <w:color w:val="auto"/>
-        </w:rPr>
-        <w:t xml:space="preserve"> </w:t>
-      </w:r>
-      <w:r>
-        <w:rPr>
-          <w:rStyle w:val="SubtleEmphasis"/>
-          <w:rFonts w:cs="Calibri"/>
-          <w:i w:val="0"/>
-          <w:iCs w:val="0"/>
-          <w:color w:val="auto"/>
-        </w:rPr>
-        <w:t xml:space="preserve">maintaining </w:t>
-      </w:r>
-      <w:r>
-        <w:rPr>
-          <w:rStyle w:val="SubtleEmphasis"/>
-          <w:rFonts w:cs="Calibri"/>
-          <w:i w:val="0"/>
-          <w:iCs w:val="0"/>
-          <w:color w:val="auto"/>
-        </w:rPr>
-        <w:t>all</w:t>
-      </w:r>
-      <w:r>
-        <w:rPr>
-          <w:rStyle w:val="SubtleEmphasis"/>
-          <w:rFonts w:cs="Calibri"/>
-          <w:i w:val="0"/>
-          <w:iCs w:val="0"/>
-          <w:color w:val="auto"/>
-        </w:rPr>
-        <w:t xml:space="preserve"> the </w:t>
-      </w:r>
-      <w:r>
-        <w:rPr>
-          <w:rStyle w:val="SubtleEmphasis"/>
-          <w:rFonts w:cs="Calibri"/>
-          <w:i w:val="0"/>
-          <w:iCs w:val="0"/>
-          <w:color w:val="auto"/>
-        </w:rPr>
-        <w:t>A</w:t>
-      </w:r>
-      <w:r>
-        <w:rPr>
-          <w:rStyle w:val="SubtleEmphasis"/>
-          <w:rFonts w:cs="Calibri"/>
-          <w:i w:val="0"/>
-          <w:iCs w:val="0"/>
-          <w:color w:val="auto"/>
-        </w:rPr>
-        <w:t>pp’s</w:t>
-      </w:r>
-      <w:r>
-        <w:rPr>
-          <w:rStyle w:val="SubtleEmphasis"/>
-          <w:rFonts w:cs="Calibri"/>
-          <w:i w:val="0"/>
-          <w:iCs w:val="0"/>
-          <w:color w:val="auto"/>
-        </w:rPr>
-        <w:t xml:space="preserve"> NPM &amp; Cordova Packages</w:t>
-      </w:r>
-      <w:r>
-        <w:rPr>
-          <w:rStyle w:val="SubtleEmphasis"/>
-          <w:rFonts w:cs="Calibri"/>
-          <w:i w:val="0"/>
-          <w:iCs w:val="0"/>
-          <w:color w:val="auto"/>
-        </w:rPr>
-        <w:t xml:space="preserve">. I also </w:t>
-      </w:r>
-      <w:r>
-        <w:rPr>
-          <w:rStyle w:val="SubtleEmphasis"/>
-          <w:rFonts w:cs="Calibri"/>
-          <w:i w:val="0"/>
-          <w:iCs w:val="0"/>
-          <w:color w:val="auto"/>
-        </w:rPr>
-        <w:t xml:space="preserve">always </w:t>
-      </w:r>
-      <w:r>
-        <w:rPr>
-          <w:rStyle w:val="SubtleEmphasis"/>
-          <w:rFonts w:cs="Calibri"/>
-          <w:i w:val="0"/>
-          <w:iCs w:val="0"/>
-          <w:color w:val="auto"/>
-        </w:rPr>
-        <w:t>ensured</w:t>
-      </w:r>
-      <w:r>
-        <w:rPr>
-          <w:rStyle w:val="SubtleEmphasis"/>
-          <w:rFonts w:cs="Calibri"/>
-          <w:i w:val="0"/>
-          <w:iCs w:val="0"/>
-          <w:color w:val="auto"/>
-        </w:rPr>
-        <w:t xml:space="preserve"> that the CI/CD Pipelines </w:t>
-      </w:r>
-      <w:r>
-        <w:rPr>
-          <w:rStyle w:val="SubtleEmphasis"/>
-          <w:rFonts w:cs="Calibri"/>
-          <w:i w:val="0"/>
-          <w:iCs w:val="0"/>
-          <w:color w:val="auto"/>
-        </w:rPr>
-        <w:t xml:space="preserve">continued to </w:t>
-      </w:r>
-      <w:r>
-        <w:rPr>
-          <w:rStyle w:val="SubtleEmphasis"/>
-          <w:rFonts w:cs="Calibri"/>
-          <w:i w:val="0"/>
-          <w:iCs w:val="0"/>
-          <w:color w:val="auto"/>
-        </w:rPr>
-        <w:t>work</w:t>
-      </w:r>
-      <w:r>
-        <w:rPr>
-          <w:rStyle w:val="SubtleEmphasis"/>
-          <w:rFonts w:cs="Calibri"/>
-          <w:i w:val="0"/>
-          <w:iCs w:val="0"/>
-          <w:color w:val="auto"/>
-        </w:rPr>
-        <w:t xml:space="preserve"> </w:t>
-      </w:r>
-      <w:r>
-        <w:rPr>
-          <w:rStyle w:val="SubtleEmphasis"/>
-          <w:rFonts w:cs="Calibri"/>
-          <w:i w:val="0"/>
-          <w:iCs w:val="0"/>
-          <w:color w:val="auto"/>
-        </w:rPr>
-        <w:t>each time</w:t>
-      </w:r>
-      <w:r>
-        <w:rPr>
-          <w:rStyle w:val="SubtleEmphasis"/>
-          <w:rFonts w:cs="Calibri"/>
-          <w:i w:val="0"/>
-          <w:iCs w:val="0"/>
-          <w:color w:val="auto"/>
-        </w:rPr>
-        <w:t xml:space="preserve"> new code was introduced into the </w:t>
-      </w:r>
-      <w:r>
-        <w:rPr>
-          <w:rStyle w:val="SubtleEmphasis"/>
-          <w:rFonts w:cs="Calibri"/>
-          <w:i w:val="0"/>
-          <w:iCs w:val="0"/>
-          <w:color w:val="auto"/>
-        </w:rPr>
-        <w:t>codebase</w:t>
-      </w:r>
-      <w:r>
-        <w:rPr>
-          <w:rStyle w:val="SubtleEmphasis"/>
-          <w:rFonts w:cs="Calibri"/>
-          <w:i w:val="0"/>
-          <w:iCs w:val="0"/>
-          <w:color w:val="auto"/>
-        </w:rPr>
-        <w:t>.</w:t>
-      </w:r>
-      <w:r>
-        <w:rPr>
-          <w:rStyle w:val="SubtleEmphasis"/>
-          <w:rFonts w:cs="Calibri"/>
-          <w:i w:val="0"/>
-          <w:iCs w:val="0"/>
-          <w:color w:val="auto"/>
-        </w:rPr>
-        <w:t xml:space="preserve"> </w:t>
-      </w:r>
-      <w:r>
-        <w:rPr>
-          <w:rStyle w:val="SubtleEmphasis"/>
-          <w:rFonts w:cs="Calibri"/>
-          <w:i w:val="0"/>
-          <w:iCs w:val="0"/>
-          <w:color w:val="auto"/>
-        </w:rPr>
-        <w:t>Th</w:t>
-      </w:r>
-      <w:r>
-        <w:rPr>
-          <w:rStyle w:val="SubtleEmphasis"/>
-          <w:rFonts w:cs="Calibri"/>
-          <w:i w:val="0"/>
-          <w:iCs w:val="0"/>
-          <w:color w:val="auto"/>
-        </w:rPr>
-        <w:t>is</w:t>
-      </w:r>
-      <w:r>
-        <w:rPr>
-          <w:rStyle w:val="SubtleEmphasis"/>
-          <w:rFonts w:cs="Calibri"/>
-          <w:i w:val="0"/>
-          <w:iCs w:val="0"/>
-          <w:color w:val="auto"/>
-        </w:rPr>
-        <w:t xml:space="preserve"> project ended after a successful product launch.</w:t>
-      </w:r>
-    </w:p>
-    <w:p>
-      <w:pPr>
-        <w:spacing w:after="120" w:line="276" w:lineRule="auto"/>
-        <w:rPr>
-          <w:rFonts w:cs="Calibri"/>
-        </w:rPr>
-      </w:pPr>
+        <w:t>Tech S</w:t>
+      </w:r>
       <w:r>
         <w:rPr>
           <w:rStyle w:val="SubtleEmphasis"/>
@@ -2964,7 +2115,7 @@
           <w:iCs w:val="0"/>
           <w:color w:val="auto"/>
         </w:rPr>
-        <w:t>Tech S</w:t>
+        <w:t>tack</w:t>
       </w:r>
       <w:r>
         <w:rPr>
@@ -2976,7 +2127,7 @@
           <w:iCs w:val="0"/>
           <w:color w:val="auto"/>
         </w:rPr>
-        <w:t>tack</w:t>
+        <w:t xml:space="preserve"> &amp; </w:t>
       </w:r>
       <w:r>
         <w:rPr>
@@ -2988,7 +2139,7 @@
           <w:iCs w:val="0"/>
           <w:color w:val="auto"/>
         </w:rPr>
-        <w:t>:</w:t>
+        <w:t>Technologies</w:t>
       </w:r>
       <w:r>
         <w:rPr>
@@ -3000,234 +2151,8 @@
           <w:iCs w:val="0"/>
           <w:color w:val="auto"/>
         </w:rPr>
-        <w:br/>
-      </w:r>
-      <w:r>
-        <w:rPr>
-          <w:rStyle w:val="SubtleEmphasis"/>
-          <w:rFonts w:cs="Calibri"/>
-          <w:i w:val="0"/>
-          <w:iCs w:val="0"/>
-          <w:color w:val="auto"/>
-        </w:rPr>
-        <w:t>Google</w:t>
-      </w:r>
-      <w:r>
-        <w:rPr>
-          <w:rStyle w:val="SubtleEmphasis"/>
-          <w:rFonts w:cs="Calibri"/>
-          <w:i w:val="0"/>
-          <w:iCs w:val="0"/>
-          <w:color w:val="auto"/>
-        </w:rPr>
-        <w:t xml:space="preserve"> Stack, </w:t>
-      </w:r>
-      <w:r>
-        <w:rPr>
-          <w:rStyle w:val="SubtleEmphasis"/>
-          <w:rFonts w:cs="Calibri"/>
-          <w:i w:val="0"/>
-          <w:iCs w:val="0"/>
-          <w:color w:val="auto"/>
-        </w:rPr>
-        <w:t xml:space="preserve">Microsoft </w:t>
-      </w:r>
-      <w:r>
-        <w:rPr>
-          <w:rStyle w:val="SubtleEmphasis"/>
-          <w:rFonts w:cs="Calibri"/>
-          <w:i w:val="0"/>
-          <w:iCs w:val="0"/>
-          <w:color w:val="auto"/>
-        </w:rPr>
-        <w:t>Stack</w:t>
-      </w:r>
-      <w:r>
-        <w:rPr>
-          <w:rStyle w:val="SubtleEmphasis"/>
-          <w:rFonts w:cs="Calibri"/>
-          <w:i w:val="0"/>
-          <w:iCs w:val="0"/>
-          <w:color w:val="auto"/>
-        </w:rPr>
-        <w:t>,</w:t>
-      </w:r>
-      <w:r>
-        <w:rPr>
-          <w:rStyle w:val="SubtleEmphasis"/>
-          <w:rFonts w:cs="Calibri"/>
-          <w:i w:val="0"/>
-          <w:iCs w:val="0"/>
-          <w:color w:val="auto"/>
-        </w:rPr>
-        <w:t xml:space="preserve"> Node, Angular,</w:t>
-      </w:r>
-      <w:r>
-        <w:rPr>
-          <w:rStyle w:val="SubtleEmphasis"/>
-          <w:rFonts w:cs="Calibri"/>
-          <w:i w:val="0"/>
-          <w:iCs w:val="0"/>
-          <w:color w:val="auto"/>
-        </w:rPr>
-        <w:t xml:space="preserve"> Firebase,</w:t>
-      </w:r>
-      <w:r>
-        <w:rPr>
-          <w:rStyle w:val="SubtleEmphasis"/>
-          <w:rFonts w:cs="Calibri"/>
-          <w:i w:val="0"/>
-          <w:iCs w:val="0"/>
-          <w:color w:val="auto"/>
-        </w:rPr>
-        <w:t xml:space="preserve"> Ionic, Cordova, NGRX, RXJS, C#, </w:t>
-      </w:r>
-      <w:r>
-        <w:rPr>
-          <w:rStyle w:val="SubtleEmphasis"/>
-          <w:rFonts w:cs="Calibri"/>
-          <w:i w:val="0"/>
-          <w:iCs w:val="0"/>
-          <w:color w:val="auto"/>
-        </w:rPr>
-        <w:t>Typescript</w:t>
-      </w:r>
-      <w:r>
-        <w:rPr>
-          <w:rStyle w:val="SubtleEmphasis"/>
-          <w:rFonts w:cs="Calibri"/>
-          <w:i w:val="0"/>
-          <w:iCs w:val="0"/>
-          <w:color w:val="auto"/>
-        </w:rPr>
-        <w:t>, and JavaScript</w:t>
-      </w:r>
-      <w:r>
-        <w:rPr>
-          <w:rStyle w:val="SubtleEmphasis"/>
-          <w:rFonts w:cs="Calibri"/>
-          <w:i w:val="0"/>
-          <w:iCs w:val="0"/>
-          <w:color w:val="auto"/>
-        </w:rPr>
-        <w:t>.</w:t>
-      </w:r>
-    </w:p>
-    <w:p>
-      <w:pPr>
-        <w:spacing w:after="120" w:line="276" w:lineRule="auto"/>
-        <w:rPr>
-          <w:rStyle w:val="SubtleEmphasis"/>
-          <w:color w:val="auto"/>
-        </w:rPr>
-      </w:pPr>
-      <w:r>
-        <w:rPr>
-          <w:rFonts w:cs="Calibri"/>
-          <w:b/>
-          <w:sz w:val="32"/>
-          <w:szCs w:val="32"/>
-        </w:rPr>
-        <w:t>Viven Health Group</w:t>
-      </w:r>
-      <w:r>
-        <w:rPr>
-          <w:rFonts w:cs="Calibri"/>
-          <w:b/>
-        </w:rPr>
-        <w:br/>
-      </w:r>
-      <w:r>
-        <w:rPr>
-          <w:rFonts w:cs="Calibri"/>
-          <w:b/>
-        </w:rPr>
-        <w:t xml:space="preserve">Senior </w:t>
-      </w:r>
-      <w:r>
-        <w:rPr>
-          <w:rFonts w:cs="Calibri"/>
-          <w:b/>
-        </w:rPr>
-        <w:t xml:space="preserve">Remote </w:t>
-      </w:r>
-      <w:r>
-        <w:rPr>
-          <w:rFonts w:cs="Calibri"/>
-          <w:b/>
-        </w:rPr>
-        <w:t>Consultant &amp; Developer</w:t>
-      </w:r>
-      <w:r>
-        <w:rPr>
-          <w:rFonts w:cs="Calibri"/>
-          <w:b/>
-        </w:rPr>
-        <w:br/>
-      </w:r>
-      <w:r>
-        <w:rPr>
-          <w:rStyle w:val="SubtleEmphasis"/>
-          <w:color w:val="auto"/>
-        </w:rPr>
-        <w:t xml:space="preserve">Apr 2017 – Jul 2018 | </w:t>
-      </w:r>
-      <w:r>
-        <w:rPr>
-          <w:rStyle w:val="SubtleEmphasis"/>
-          <w:color w:val="auto"/>
-        </w:rPr>
-        <w:t xml:space="preserve">Worked </w:t>
-      </w:r>
-      <w:r>
-        <w:rPr>
-          <w:rStyle w:val="SubtleEmphasis"/>
-          <w:color w:val="auto"/>
-        </w:rPr>
-        <w:t>from</w:t>
-      </w:r>
-      <w:r>
-        <w:rPr>
-          <w:rStyle w:val="SubtleEmphasis"/>
-          <w:color w:val="auto"/>
-        </w:rPr>
-        <w:t xml:space="preserve"> Home</w:t>
-      </w:r>
-    </w:p>
-    <w:p>
-      <w:pPr>
-        <w:spacing w:after="120" w:line="276" w:lineRule="auto"/>
-        <w:rPr>
-          <w:i/>
-          <w:iCs/>
-        </w:rPr>
-      </w:pPr>
-      <w:r>
-        <w:rPr>
-          <w:rFonts w:cs="Calibri"/>
-        </w:rPr>
-        <w:t xml:space="preserve">This was my first full-time remote consulting position. I loved every aspect of this role. Viven Health is a </w:t>
-      </w:r>
-      <w:r>
-        <w:rPr>
-          <w:rFonts w:cs="Calibri"/>
-        </w:rPr>
-        <w:t>s</w:t>
-      </w:r>
-      <w:r>
-        <w:rPr>
-          <w:rFonts w:cs="Calibri"/>
-        </w:rPr>
-        <w:t>tartup in St. Louis Missouri. Before I joined, they had several old Angular v1 and React applications that needed to be re-written, and then have new features and functionality added.</w:t>
-      </w:r>
-    </w:p>
-    <w:p>
-      <w:pPr>
-        <w:spacing w:after="120" w:line="276" w:lineRule="auto"/>
-        <w:rPr>
-          <w:rFonts w:cs="Calibri"/>
-        </w:rPr>
-      </w:pPr>
+        <w:t>:</w:t>
+      </w:r>
       <w:r>
         <w:rPr>
           <w:rStyle w:val="SubtleEmphasis"/>
@@ -3238,19 +2163,17 @@
           <w:iCs w:val="0"/>
           <w:color w:val="auto"/>
         </w:rPr>
-        <w:t>Tech Stack:</w:t>
-      </w:r>
-      <w:r>
-        <w:rPr>
-          <w:rStyle w:val="SubtleEmphasis"/>
-          <w:rFonts w:cs="Calibri"/>
-          <w:b/>
-          <w:bCs/>
+        <w:br/>
+      </w:r>
+      <w:r>
+        <w:rPr>
+          <w:rStyle w:val="SubtleEmphasis"/>
+          <w:rFonts w:cs="Calibri"/>
           <w:i w:val="0"/>
           <w:iCs w:val="0"/>
           <w:color w:val="auto"/>
         </w:rPr>
-        <w:br/>
+        <w:t>Google</w:t>
       </w:r>
       <w:r>
         <w:rPr>
@@ -3260,11 +2183,390 @@
           <w:iCs w:val="0"/>
           <w:color w:val="auto"/>
         </w:rPr>
-        <w:t>Google Stack, Node, Angular, Firebase, NGRX, RXJS, Typescript, and JavaScript.</w:t>
-      </w:r>
-      <w:r>
-        <w:rPr>
-          <w:rFonts w:cs="Calibri"/>
+        <w:t xml:space="preserve"> Stack, </w:t>
+      </w:r>
+      <w:r>
+        <w:rPr>
+          <w:rStyle w:val="SubtleEmphasis"/>
+          <w:rFonts w:cs="Calibri"/>
+          <w:i w:val="0"/>
+          <w:iCs w:val="0"/>
+          <w:color w:val="auto"/>
+        </w:rPr>
+        <w:t xml:space="preserve">Microsoft </w:t>
+      </w:r>
+      <w:r>
+        <w:rPr>
+          <w:rStyle w:val="SubtleEmphasis"/>
+          <w:rFonts w:cs="Calibri"/>
+          <w:i w:val="0"/>
+          <w:iCs w:val="0"/>
+          <w:color w:val="auto"/>
+        </w:rPr>
+        <w:t>Stack</w:t>
+      </w:r>
+      <w:r>
+        <w:rPr>
+          <w:rStyle w:val="SubtleEmphasis"/>
+          <w:rFonts w:cs="Calibri"/>
+          <w:i w:val="0"/>
+          <w:iCs w:val="0"/>
+          <w:color w:val="auto"/>
+        </w:rPr>
+        <w:t>,</w:t>
+      </w:r>
+      <w:r>
+        <w:rPr>
+          <w:rStyle w:val="SubtleEmphasis"/>
+          <w:rFonts w:cs="Calibri"/>
+          <w:i w:val="0"/>
+          <w:iCs w:val="0"/>
+          <w:color w:val="auto"/>
+        </w:rPr>
+        <w:t xml:space="preserve"> Node, Angular,</w:t>
+      </w:r>
+      <w:r>
+        <w:rPr>
+          <w:rStyle w:val="SubtleEmphasis"/>
+          <w:rFonts w:cs="Calibri"/>
+          <w:i w:val="0"/>
+          <w:iCs w:val="0"/>
+          <w:color w:val="auto"/>
+        </w:rPr>
+        <w:t xml:space="preserve"> Firebase,</w:t>
+      </w:r>
+      <w:r>
+        <w:rPr>
+          <w:rStyle w:val="SubtleEmphasis"/>
+          <w:rFonts w:cs="Calibri"/>
+          <w:i w:val="0"/>
+          <w:iCs w:val="0"/>
+          <w:color w:val="auto"/>
+        </w:rPr>
+        <w:t xml:space="preserve"> Ionic, Cordova, </w:t>
+      </w:r>
+      <w:r>
+        <w:rPr>
+          <w:rStyle w:val="SubtleEmphasis"/>
+          <w:rFonts w:cs="Calibri"/>
+          <w:i w:val="0"/>
+          <w:iCs w:val="0"/>
+          <w:color w:val="auto"/>
+        </w:rPr>
+        <w:t>Google</w:t>
+      </w:r>
+      <w:r>
+        <w:rPr>
+          <w:rStyle w:val="SubtleEmphasis"/>
+          <w:rFonts w:cs="Calibri"/>
+          <w:i w:val="0"/>
+          <w:iCs w:val="0"/>
+          <w:color w:val="auto"/>
+        </w:rPr>
+        <w:t xml:space="preserve"> &amp; GSUITE</w:t>
+      </w:r>
+      <w:r>
+        <w:rPr>
+          <w:rStyle w:val="SubtleEmphasis"/>
+          <w:rFonts w:cs="Calibri"/>
+          <w:i w:val="0"/>
+          <w:iCs w:val="0"/>
+          <w:color w:val="auto"/>
+        </w:rPr>
+        <w:t xml:space="preserve"> Auth, </w:t>
+      </w:r>
+      <w:r>
+        <w:rPr>
+          <w:rStyle w:val="SubtleEmphasis"/>
+          <w:rFonts w:cs="Calibri"/>
+          <w:i w:val="0"/>
+          <w:iCs w:val="0"/>
+          <w:color w:val="auto"/>
+        </w:rPr>
+        <w:t xml:space="preserve">Android, iOS, </w:t>
+      </w:r>
+      <w:r>
+        <w:rPr>
+          <w:rStyle w:val="SubtleEmphasis"/>
+          <w:rFonts w:cs="Calibri"/>
+          <w:i w:val="0"/>
+          <w:iCs w:val="0"/>
+          <w:color w:val="auto"/>
+        </w:rPr>
+        <w:t xml:space="preserve">NGRX, RXJS, C#, </w:t>
+      </w:r>
+      <w:r>
+        <w:rPr>
+          <w:rStyle w:val="SubtleEmphasis"/>
+          <w:rFonts w:cs="Calibri"/>
+          <w:i w:val="0"/>
+          <w:iCs w:val="0"/>
+          <w:color w:val="auto"/>
+        </w:rPr>
+        <w:t>Typescript</w:t>
+      </w:r>
+      <w:r>
+        <w:rPr>
+          <w:rStyle w:val="SubtleEmphasis"/>
+          <w:rFonts w:cs="Calibri"/>
+          <w:i w:val="0"/>
+          <w:iCs w:val="0"/>
+          <w:color w:val="auto"/>
+        </w:rPr>
+        <w:t>,</w:t>
+      </w:r>
+      <w:r>
+        <w:rPr>
+          <w:rStyle w:val="SubtleEmphasis"/>
+          <w:rFonts w:cs="Calibri"/>
+          <w:i w:val="0"/>
+          <w:iCs w:val="0"/>
+          <w:color w:val="auto"/>
+        </w:rPr>
+        <w:t xml:space="preserve"> </w:t>
+      </w:r>
+      <w:r>
+        <w:rPr>
+          <w:rStyle w:val="SubtleEmphasis"/>
+          <w:rFonts w:cs="Calibri"/>
+          <w:i w:val="0"/>
+          <w:iCs w:val="0"/>
+          <w:color w:val="auto"/>
+        </w:rPr>
+        <w:t>JavaScript</w:t>
+      </w:r>
+      <w:r>
+        <w:rPr>
+          <w:rStyle w:val="SubtleEmphasis"/>
+          <w:rFonts w:cs="Calibri"/>
+          <w:i w:val="0"/>
+          <w:iCs w:val="0"/>
+          <w:color w:val="auto"/>
+        </w:rPr>
+        <w:t>, and the following azure products</w:t>
+      </w:r>
+      <w:r>
+        <w:rPr>
+          <w:rStyle w:val="SubtleEmphasis"/>
+          <w:rFonts w:cs="Calibri"/>
+          <w:i w:val="0"/>
+          <w:iCs w:val="0"/>
+          <w:color w:val="auto"/>
+        </w:rPr>
+        <w:t xml:space="preserve">: </w:t>
+      </w:r>
+      <w:r>
+        <w:rPr>
+          <w:rStyle w:val="SubtleEmphasis"/>
+          <w:rFonts w:cs="Calibri"/>
+          <w:i w:val="0"/>
+          <w:iCs w:val="0"/>
+          <w:color w:val="auto"/>
+        </w:rPr>
+        <w:t>Machine Learning Studio</w:t>
+      </w:r>
+      <w:r>
+        <w:rPr>
+          <w:rStyle w:val="SubtleEmphasis"/>
+          <w:rFonts w:cs="Calibri"/>
+          <w:i w:val="0"/>
+          <w:iCs w:val="0"/>
+          <w:color w:val="auto"/>
+        </w:rPr>
+        <w:t xml:space="preserve"> (Beginner), </w:t>
+      </w:r>
+      <w:r>
+        <w:rPr>
+          <w:rStyle w:val="SubtleEmphasis"/>
+          <w:rFonts w:cs="Calibri"/>
+          <w:i w:val="0"/>
+          <w:iCs w:val="0"/>
+          <w:color w:val="auto"/>
+        </w:rPr>
+        <w:t>Databricks</w:t>
+      </w:r>
+      <w:r>
+        <w:rPr>
+          <w:rStyle w:val="SubtleEmphasis"/>
+          <w:rFonts w:cs="Calibri"/>
+          <w:i w:val="0"/>
+          <w:iCs w:val="0"/>
+          <w:color w:val="auto"/>
+        </w:rPr>
+        <w:t xml:space="preserve">, </w:t>
+      </w:r>
+      <w:r>
+        <w:rPr>
+          <w:rStyle w:val="SubtleEmphasis"/>
+          <w:rFonts w:cs="Calibri"/>
+          <w:i w:val="0"/>
+          <w:iCs w:val="0"/>
+          <w:color w:val="auto"/>
+        </w:rPr>
+        <w:t>API Service, Luis</w:t>
+      </w:r>
+      <w:r>
+        <w:rPr>
+          <w:rStyle w:val="SubtleEmphasis"/>
+          <w:rFonts w:cs="Calibri"/>
+          <w:i w:val="0"/>
+          <w:iCs w:val="0"/>
+          <w:color w:val="auto"/>
+        </w:rPr>
+        <w:t xml:space="preserve"> </w:t>
+      </w:r>
+      <w:r>
+        <w:rPr>
+          <w:rStyle w:val="SubtleEmphasis"/>
+          <w:rFonts w:cs="Calibri"/>
+          <w:i w:val="0"/>
+          <w:iCs w:val="0"/>
+          <w:color w:val="auto"/>
+        </w:rPr>
+        <w:t xml:space="preserve">(Beginner), </w:t>
+      </w:r>
+      <w:r>
+        <w:rPr>
+          <w:rStyle w:val="SubtleEmphasis"/>
+          <w:rFonts w:cs="Calibri"/>
+          <w:i w:val="0"/>
+          <w:iCs w:val="0"/>
+          <w:color w:val="auto"/>
+        </w:rPr>
+        <w:t xml:space="preserve"> Bot Services, SignalR</w:t>
+      </w:r>
+      <w:r>
+        <w:rPr>
+          <w:rStyle w:val="SubtleEmphasis"/>
+          <w:rFonts w:cs="Calibri"/>
+          <w:i w:val="0"/>
+          <w:iCs w:val="0"/>
+          <w:color w:val="auto"/>
+        </w:rPr>
+        <w:t xml:space="preserve"> etc</w:t>
+      </w:r>
+      <w:r>
+        <w:rPr>
+          <w:rStyle w:val="SubtleEmphasis"/>
+          <w:rFonts w:cs="Calibri"/>
+          <w:i w:val="0"/>
+          <w:iCs w:val="0"/>
+          <w:color w:val="auto"/>
+        </w:rPr>
+        <w:t>.</w:t>
+      </w:r>
+    </w:p>
+    <w:p>
+      <w:pPr>
+        <w:spacing w:after="120" w:line="276" w:lineRule="auto"/>
+        <w:rPr>
+          <w:rStyle w:val="SubtleEmphasis"/>
+          <w:color w:val="auto"/>
+        </w:rPr>
+      </w:pPr>
+      <w:r>
+        <w:rPr>
+          <w:rFonts w:cs="Calibri"/>
+          <w:b/>
+          <w:sz w:val="32"/>
+          <w:szCs w:val="32"/>
+        </w:rPr>
+        <w:t>Viven Health Group</w:t>
+      </w:r>
+      <w:r>
+        <w:rPr>
+          <w:rFonts w:cs="Calibri"/>
+          <w:b/>
+        </w:rPr>
+        <w:br/>
+      </w:r>
+      <w:r>
+        <w:rPr>
+          <w:rFonts w:cs="Calibri"/>
+          <w:b/>
+        </w:rPr>
+        <w:t xml:space="preserve">Senior </w:t>
+      </w:r>
+      <w:r>
+        <w:rPr>
+          <w:rFonts w:cs="Calibri"/>
+          <w:b/>
+        </w:rPr>
+        <w:t xml:space="preserve">Remote </w:t>
+      </w:r>
+      <w:r>
+        <w:rPr>
+          <w:rFonts w:cs="Calibri"/>
+          <w:b/>
+        </w:rPr>
+        <w:t>Consultant &amp; Developer</w:t>
+      </w:r>
+      <w:r>
+        <w:rPr>
+          <w:rFonts w:cs="Calibri"/>
+          <w:b/>
+        </w:rPr>
+        <w:br/>
+      </w:r>
+      <w:r>
+        <w:rPr>
+          <w:rStyle w:val="SubtleEmphasis"/>
+          <w:color w:val="auto"/>
+        </w:rPr>
+        <w:t xml:space="preserve">Apr 2017 – Jul 2018 | </w:t>
+      </w:r>
+      <w:r>
+        <w:rPr>
+          <w:rStyle w:val="SubtleEmphasis"/>
+          <w:color w:val="auto"/>
+        </w:rPr>
+        <w:t xml:space="preserve">Worked </w:t>
+      </w:r>
+      <w:r>
+        <w:rPr>
+          <w:rStyle w:val="SubtleEmphasis"/>
+          <w:color w:val="auto"/>
+        </w:rPr>
+        <w:t>from</w:t>
+      </w:r>
+      <w:r>
+        <w:rPr>
+          <w:rStyle w:val="SubtleEmphasis"/>
+          <w:color w:val="auto"/>
+        </w:rPr>
+        <w:t xml:space="preserve"> Home</w:t>
+      </w:r>
+    </w:p>
+    <w:p>
+      <w:pPr>
+        <w:spacing w:after="120" w:line="276" w:lineRule="auto"/>
+        <w:rPr>
+          <w:i/>
+          <w:iCs/>
+        </w:rPr>
+      </w:pPr>
+      <w:r>
+        <w:rPr>
+          <w:rFonts w:cs="Calibri"/>
+        </w:rPr>
+        <w:t xml:space="preserve">This was my first full-time remote consulting position. I loved every aspect of this role. Viven Health is a </w:t>
+      </w:r>
+      <w:r>
+        <w:rPr>
+          <w:rFonts w:cs="Calibri"/>
+        </w:rPr>
+        <w:t>s</w:t>
+      </w:r>
+      <w:r>
+        <w:rPr>
+          <w:rFonts w:cs="Calibri"/>
+        </w:rPr>
+        <w:t>tartup in St. Louis Missouri. Before I joined, they had several old Angular v1 and React applications that needed to be re-written, and then have new features and functionality added.</w:t>
+      </w:r>
+      <w:r>
+        <w:rPr>
+          <w:i/>
+          <w:iCs/>
         </w:rPr>
         <w:br/>
       </w:r>
@@ -3356,6 +2658,12 @@
         <w:rPr>
           <w:rFonts w:cs="Calibri"/>
         </w:rPr>
+        <w:t xml:space="preserve">Responsible for </w:t>
+      </w:r>
+      <w:r>
+        <w:rPr>
+          <w:rFonts w:cs="Calibri"/>
+        </w:rPr>
         <w:t>Documentation, setting our coding standards.</w:t>
       </w:r>
     </w:p>
@@ -3375,6 +2683,12 @@
         <w:rPr>
           <w:rFonts w:cs="Calibri"/>
         </w:rPr>
+        <w:t xml:space="preserve">Responsible for </w:t>
+      </w:r>
+      <w:r>
+        <w:rPr>
+          <w:rFonts w:cs="Calibri"/>
+        </w:rPr>
         <w:t>Reverse engineered many legacy apps into the latest cutting-edge versions Angular.</w:t>
       </w:r>
     </w:p>
@@ -3394,7 +2708,43 @@
         <w:rPr>
           <w:rFonts w:cs="Calibri"/>
         </w:rPr>
-        <w:t>Took their old Firebase Data Structure and re-engineered everything to work with Firebase Cloud Firestore.</w:t>
+        <w:t xml:space="preserve">Responsible for </w:t>
+      </w:r>
+      <w:r>
+        <w:rPr>
+          <w:rFonts w:cs="Calibri"/>
+        </w:rPr>
+        <w:t>taking</w:t>
+      </w:r>
+      <w:r>
+        <w:rPr>
+          <w:rFonts w:cs="Calibri"/>
+        </w:rPr>
+        <w:t xml:space="preserve"> their old Firebase </w:t>
+      </w:r>
+      <w:r>
+        <w:rPr>
+          <w:rFonts w:cs="Calibri"/>
+        </w:rPr>
+        <w:t>RTB</w:t>
+      </w:r>
+      <w:r>
+        <w:rPr>
+          <w:rFonts w:cs="Calibri"/>
+        </w:rPr>
+        <w:t xml:space="preserve"> and </w:t>
+      </w:r>
+      <w:r>
+        <w:rPr>
+          <w:rFonts w:cs="Calibri"/>
+        </w:rPr>
+        <w:t>transitioned it</w:t>
+      </w:r>
+      <w:r>
+        <w:rPr>
+          <w:rFonts w:cs="Calibri"/>
+        </w:rPr>
+        <w:t xml:space="preserve"> to work with Cloud Firestore.</w:t>
       </w:r>
     </w:p>
     <w:p>
@@ -3413,7 +2763,6 @@
         <w:rPr>
           <w:rFonts w:cs="Calibri"/>
         </w:rPr>
-        <w:lastRenderedPageBreak/>
         <w:t>The scope of the project would change often due to investor input, so I made sure to design the core App Shell to be versatile and scalable. I setup a Mono Repo (Nrwl</w:t>
       </w:r>
       <w:r>
@@ -3502,6 +2851,59 @@
           <w:rFonts w:cs="Calibri"/>
         </w:rPr>
         <w:t>Designed all assets for this client as well.</w:t>
+      </w:r>
+    </w:p>
+    <w:p>
+      <w:pPr>
+        <w:pStyle w:val="ListParagraph"/>
+        <w:spacing w:after="120" w:line="276" w:lineRule="auto"/>
+        <w:rPr>
+          <w:rFonts w:cs="Calibri"/>
+        </w:rPr>
+      </w:pPr>
+    </w:p>
+    <w:p>
+      <w:pPr>
+        <w:pStyle w:val="ListParagraph"/>
+        <w:spacing w:after="120" w:line="276" w:lineRule="auto"/>
+        <w:ind w:left="0"/>
+        <w:rPr>
+          <w:rFonts w:cs="Calibri"/>
+        </w:rPr>
+      </w:pPr>
+      <w:r>
+        <w:rPr>
+          <w:rStyle w:val="SubtleEmphasis"/>
+          <w:rFonts w:cs="Calibri"/>
+          <w:b/>
+          <w:bCs/>
+          <w:i w:val="0"/>
+          <w:iCs w:val="0"/>
+          <w:color w:val="auto"/>
+        </w:rPr>
+        <w:t>Tech Stack:</w:t>
+      </w:r>
+      <w:r>
+        <w:rPr>
+          <w:rStyle w:val="SubtleEmphasis"/>
+          <w:rFonts w:cs="Calibri"/>
+          <w:b/>
+          <w:bCs/>
+          <w:i w:val="0"/>
+          <w:iCs w:val="0"/>
+          <w:color w:val="auto"/>
+        </w:rPr>
+        <w:br/>
+      </w:r>
+      <w:r>
+        <w:rPr>
+          <w:rStyle w:val="SubtleEmphasis"/>
+          <w:rFonts w:cs="Calibri"/>
+          <w:i w:val="0"/>
+          <w:iCs w:val="0"/>
+          <w:color w:val="auto"/>
+        </w:rPr>
+        <w:t>Google Stack, Node, Angular, Firebase, NGRX, RXJS, Typescript, and JavaScript.</w:t>
       </w:r>
     </w:p>
     <w:p>
@@ -4231,7 +3633,6 @@
         <w:rPr>
           <w:rFonts w:cs="Calibri"/>
         </w:rPr>
-        <w:lastRenderedPageBreak/>
         <w:t xml:space="preserve">Short term contract position </w:t>
       </w:r>
       <w:r>
@@ -4294,6 +3695,7 @@
         <w:rPr>
           <w:rFonts w:cs="Calibri"/>
         </w:rPr>
+        <w:lastRenderedPageBreak/>
         <w:t>Built and managed intranets and employee management software.</w:t>
       </w:r>
     </w:p>
@@ -5552,7 +4954,7 @@
   <w:abstractNum w:abstractNumId="15" w15:restartNumberingAfterBreak="0">
     <w:nsid w:val="17E148A9"/>
     <w:multiLevelType w:val="hybridMultilevel"/>
-    <w:tmpl w:val="A1E2C986"/>
+    <w:tmpl w:val="5AAE555C"/>
     <w:lvl w:ilvl="0" w:tplc="04090001">
       <w:start w:val="1"/>
       <w:numFmt w:val="bullet"/>
@@ -7370,6 +6772,119 @@
     </w:lvl>
   </w:abstractNum>
   <w:abstractNum w:abstractNumId="34" w15:restartNumberingAfterBreak="0">
+    <w:nsid w:val="472A6C5D"/>
+    <w:multiLevelType w:val="hybridMultilevel"/>
+    <w:tmpl w:val="127ECA5C"/>
+    <w:lvl w:ilvl="0" w:tplc="04090001">
+      <w:start w:val="1"/>
+      <w:numFmt w:val="bullet"/>
+      <w:lvlText w:val=""/>
+      <w:lvlJc w:val="left"/>
+      <w:pPr>
+        <w:ind w:left="720" w:hanging="360"/>
+      </w:pPr>
+      <w:rPr>
+        <w:rFonts w:ascii="Symbol" w:hAnsi="Symbol" w:hint="default"/>
+      </w:rPr>
+    </w:lvl>
+    <w:lvl w:ilvl="1" w:tplc="04090003" w:tentative="1">
+      <w:start w:val="1"/>
+      <w:numFmt w:val="bullet"/>
+      <w:lvlText w:val="o"/>
+      <w:lvlJc w:val="left"/>
+      <w:pPr>
+        <w:ind w:left="1440" w:hanging="360"/>
+      </w:pPr>
+      <w:rPr>
+        <w:rFonts w:ascii="Courier New" w:hAnsi="Courier New" w:cs="Courier New" w:hint="default"/>
+      </w:rPr>
+    </w:lvl>
+    <w:lvl w:ilvl="2" w:tplc="04090005" w:tentative="1">
+      <w:start w:val="1"/>
+      <w:numFmt w:val="bullet"/>
+      <w:lvlText w:val=""/>
+      <w:lvlJc w:val="left"/>
+      <w:pPr>
+        <w:ind w:left="2160" w:hanging="360"/>
+      </w:pPr>
+      <w:rPr>
+        <w:rFonts w:ascii="Wingdings" w:hAnsi="Wingdings" w:hint="default"/>
+      </w:rPr>
+    </w:lvl>
+    <w:lvl w:ilvl="3" w:tplc="04090001" w:tentative="1">
+      <w:start w:val="1"/>
+      <w:numFmt w:val="bullet"/>
+      <w:lvlText w:val=""/>
+      <w:lvlJc w:val="left"/>
+      <w:pPr>
+        <w:ind w:left="2880" w:hanging="360"/>
+      </w:pPr>
+      <w:rPr>
+        <w:rFonts w:ascii="Symbol" w:hAnsi="Symbol" w:hint="default"/>
+      </w:rPr>
+    </w:lvl>
+    <w:lvl w:ilvl="4" w:tplc="04090003" w:tentative="1">
+      <w:start w:val="1"/>
+      <w:numFmt w:val="bullet"/>
+      <w:lvlText w:val="o"/>
+      <w:lvlJc w:val="left"/>
+      <w:pPr>
+        <w:ind w:left="3600" w:hanging="360"/>
+      </w:pPr>
+      <w:rPr>
+        <w:rFonts w:ascii="Courier New" w:hAnsi="Courier New" w:cs="Courier New" w:hint="default"/>
+      </w:rPr>
+    </w:lvl>
+    <w:lvl w:ilvl="5" w:tplc="04090005" w:tentative="1">
+      <w:start w:val="1"/>
+      <w:numFmt w:val="bullet"/>
+      <w:lvlText w:val=""/>
+      <w:lvlJc w:val="left"/>
+      <w:pPr>
+        <w:ind w:left="4320" w:hanging="360"/>
+      </w:pPr>
+      <w:rPr>
+        <w:rFonts w:ascii="Wingdings" w:hAnsi="Wingdings" w:hint="default"/>
+      </w:rPr>
+    </w:lvl>
+    <w:lvl w:ilvl="6" w:tplc="04090001" w:tentative="1">
+      <w:start w:val="1"/>
+      <w:numFmt w:val="bullet"/>
+      <w:lvlText w:val=""/>
+      <w:lvlJc w:val="left"/>
+      <w:pPr>
+        <w:ind w:left="5040" w:hanging="360"/>
+      </w:pPr>
+      <w:rPr>
+        <w:rFonts w:ascii="Symbol" w:hAnsi="Symbol" w:hint="default"/>
+      </w:rPr>
+    </w:lvl>
+    <w:lvl w:ilvl="7" w:tplc="04090003" w:tentative="1">
+      <w:start w:val="1"/>
+      <w:numFmt w:val="bullet"/>
+      <w:lvlText w:val="o"/>
+      <w:lvlJc w:val="left"/>
+      <w:pPr>
+        <w:ind w:left="5760" w:hanging="360"/>
+      </w:pPr>
+      <w:rPr>
+        <w:rFonts w:ascii="Courier New" w:hAnsi="Courier New" w:cs="Courier New" w:hint="default"/>
+      </w:rPr>
+    </w:lvl>
+    <w:lvl w:ilvl="8" w:tplc="04090005" w:tentative="1">
+      <w:start w:val="1"/>
+      <w:numFmt w:val="bullet"/>
+      <w:lvlText w:val=""/>
+      <w:lvlJc w:val="left"/>
+      <w:pPr>
+        <w:ind w:left="6480" w:hanging="360"/>
+      </w:pPr>
+      <w:rPr>
+        <w:rFonts w:ascii="Wingdings" w:hAnsi="Wingdings" w:hint="default"/>
+      </w:rPr>
+    </w:lvl>
+  </w:abstractNum>
+  <w:abstractNum w:abstractNumId="35" w15:restartNumberingAfterBreak="0">
     <w:nsid w:val="48680C58"/>
     <w:multiLevelType w:val="hybridMultilevel"/>
     <w:tmpl w:val="6ED6A18E"/>
@@ -7461,7 +6976,7 @@
       </w:pPr>
     </w:lvl>
   </w:abstractNum>
-  <w:abstractNum w:abstractNumId="35" w15:restartNumberingAfterBreak="0">
+  <w:abstractNum w:abstractNumId="36" w15:restartNumberingAfterBreak="0">
     <w:nsid w:val="4A0B5820"/>
     <w:multiLevelType w:val="hybridMultilevel"/>
     <w:tmpl w:val="79622920"/>
@@ -7547,7 +7062,7 @@
       </w:pPr>
     </w:lvl>
   </w:abstractNum>
-  <w:abstractNum w:abstractNumId="36" w15:restartNumberingAfterBreak="0">
+  <w:abstractNum w:abstractNumId="37" w15:restartNumberingAfterBreak="0">
     <w:nsid w:val="51515317"/>
     <w:multiLevelType w:val="hybridMultilevel"/>
     <w:tmpl w:val="DB3C16EE"/>
@@ -7633,7 +7148,7 @@
       </w:pPr>
     </w:lvl>
   </w:abstractNum>
-  <w:abstractNum w:abstractNumId="37" w15:restartNumberingAfterBreak="0">
+  <w:abstractNum w:abstractNumId="38" w15:restartNumberingAfterBreak="0">
     <w:nsid w:val="59DF15D6"/>
     <w:multiLevelType w:val="hybridMultilevel"/>
     <w:tmpl w:val="B4AE1ECA"/>
@@ -7724,7 +7239,7 @@
       </w:pPr>
     </w:lvl>
   </w:abstractNum>
-  <w:abstractNum w:abstractNumId="38" w15:restartNumberingAfterBreak="0">
+  <w:abstractNum w:abstractNumId="39" w15:restartNumberingAfterBreak="0">
     <w:nsid w:val="6DB80D91"/>
     <w:multiLevelType w:val="hybridMultilevel"/>
     <w:tmpl w:val="2818A6B0"/>
@@ -7816,7 +7331,7 @@
       </w:pPr>
     </w:lvl>
   </w:abstractNum>
-  <w:abstractNum w:abstractNumId="39" w15:restartNumberingAfterBreak="0">
+  <w:abstractNum w:abstractNumId="40" w15:restartNumberingAfterBreak="0">
     <w:nsid w:val="6F4A413F"/>
     <w:multiLevelType w:val="hybridMultilevel"/>
     <w:tmpl w:val="C1B6E1AC"/>
@@ -7905,7 +7420,7 @@
       </w:pPr>
     </w:lvl>
   </w:abstractNum>
-  <w:abstractNum w:abstractNumId="40" w15:restartNumberingAfterBreak="0">
+  <w:abstractNum w:abstractNumId="41" w15:restartNumberingAfterBreak="0">
     <w:nsid w:val="78331BA8"/>
     <w:multiLevelType w:val="hybridMultilevel"/>
     <w:tmpl w:val="5F608448"/>
@@ -8018,7 +7533,7 @@
       </w:rPr>
     </w:lvl>
   </w:abstractNum>
-  <w:abstractNum w:abstractNumId="41" w15:restartNumberingAfterBreak="0">
+  <w:abstractNum w:abstractNumId="42" w15:restartNumberingAfterBreak="0">
     <w:nsid w:val="7CCD1225"/>
     <w:multiLevelType w:val="hybridMultilevel"/>
     <w:tmpl w:val="2D1E488A"/>
@@ -8107,7 +7622,7 @@
       </w:pPr>
     </w:lvl>
   </w:abstractNum>
-  <w:abstractNum w:abstractNumId="42" w15:restartNumberingAfterBreak="0">
+  <w:abstractNum w:abstractNumId="43" w15:restartNumberingAfterBreak="0">
     <w:nsid w:val="7FA65E77"/>
     <w:multiLevelType w:val="hybridMultilevel"/>
     <w:tmpl w:val="84F40402"/>
@@ -8197,7 +7712,7 @@
     </w:lvl>
   </w:abstractNum>
   <w:num w:numId="1">
-    <w:abstractNumId w:val="41"/>
+    <w:abstractNumId w:val="42"/>
   </w:num>
   <w:num w:numId="2">
     <w:abstractNumId w:val="26"/>
@@ -8224,13 +7739,13 @@
     <w:abstractNumId w:val="14"/>
   </w:num>
   <w:num w:numId="10">
-    <w:abstractNumId w:val="35"/>
+    <w:abstractNumId w:val="36"/>
   </w:num>
   <w:num w:numId="11">
-    <w:abstractNumId w:val="36"/>
+    <w:abstractNumId w:val="37"/>
   </w:num>
   <w:num w:numId="12">
-    <w:abstractNumId w:val="42"/>
+    <w:abstractNumId w:val="43"/>
   </w:num>
   <w:num w:numId="13">
     <w:abstractNumId w:val="20"/>
@@ -8239,7 +7754,7 @@
     <w:abstractNumId w:val="33"/>
   </w:num>
   <w:num w:numId="15">
-    <w:abstractNumId w:val="40"/>
+    <w:abstractNumId w:val="41"/>
   </w:num>
   <w:num w:numId="16">
     <w:abstractNumId w:val="29"/>
@@ -8251,7 +7766,7 @@
     <w:abstractNumId w:val="28"/>
   </w:num>
   <w:num w:numId="19">
-    <w:abstractNumId w:val="34"/>
+    <w:abstractNumId w:val="35"/>
   </w:num>
   <w:num w:numId="20">
     <w:abstractNumId w:val="12"/>
@@ -8269,16 +7784,16 @@
     <w:abstractNumId w:val="24"/>
   </w:num>
   <w:num w:numId="25">
-    <w:abstractNumId w:val="38"/>
+    <w:abstractNumId w:val="39"/>
   </w:num>
   <w:num w:numId="26">
     <w:abstractNumId w:val="32"/>
   </w:num>
   <w:num w:numId="27">
-    <w:abstractNumId w:val="39"/>
+    <w:abstractNumId w:val="40"/>
   </w:num>
   <w:num w:numId="28">
-    <w:abstractNumId w:val="37"/>
+    <w:abstractNumId w:val="38"/>
   </w:num>
   <w:num w:numId="29">
     <w:abstractNumId w:val="19"/>
@@ -8324,6 +7839,9 @@
   </w:num>
   <w:num w:numId="43">
     <w:abstractNumId w:val="13"/>
+  </w:num>
+  <w:num w:numId="44">
+    <w:abstractNumId w:val="34"/>
   </w:num>
 </w:numbering>
 </file>
@@ -11024,7 +10542,7 @@
 </file>
 
 <file path=customXml/itemProps1.xml><?xml version="1.0" encoding="utf-8"?>
-<ds:datastoreItem xmlns:ds="http://schemas.openxmlformats.org/officeDocument/2006/customXml" ds:itemID="{78CA4086-D75A-43D4-94BE-F2E81B2E73B4}">
+<ds:datastoreItem xmlns:ds="http://schemas.openxmlformats.org/officeDocument/2006/customXml" ds:itemID="{6FA32FAE-5E4E-4701-A239-9A8CD6DEEF24}">
   <ds:schemaRefs>
     <ds:schemaRef ds:uri="http://schemas.openxmlformats.org/officeDocument/2006/bibliography"/>
   </ds:schemaRefs>

</xml_diff>

<commit_message>
[ chore ] its gettinbg there
</commit_message>
<xml_diff>
--- a/jmw-cv-08-2019.docx
+++ b/jmw-cv-08-2019.docx
@@ -287,45 +287,37 @@
         <w:rPr>
           <w:rFonts w:cs="Calibri"/>
         </w:rPr>
-        <w:t xml:space="preserve">I am a digital intuitive with over 23 years’ experience in web and mobile software engineering. I have a proven ability to lead and develop projects from conception to launch, using a wide array of technical design patterns, best practices, and fundamentals that allow me to work with </w:t>
-      </w:r>
-      <w:r>
-        <w:rPr>
-          <w:rFonts w:cs="Calibri"/>
-        </w:rPr>
-        <w:t>anyone</w:t>
-      </w:r>
-      <w:r>
-        <w:rPr>
-          <w:rFonts w:cs="Calibri"/>
-        </w:rPr>
-        <w:t xml:space="preserve"> throughout the entire project’s </w:t>
-      </w:r>
-      <w:r>
-        <w:rPr>
-          <w:rFonts w:cs="Calibri"/>
-        </w:rPr>
-        <w:t>lifecycle</w:t>
-      </w:r>
-      <w:r>
-        <w:rPr>
-          <w:rFonts w:cs="Calibri"/>
-        </w:rPr>
-        <w:t>.</w:t>
-      </w:r>
-    </w:p>
-    <w:p>
-      <w:pPr>
-        <w:spacing w:line="276" w:lineRule="auto"/>
-        <w:rPr>
-          <w:rFonts w:cs="Calibri"/>
-        </w:rPr>
-      </w:pPr>
-      <w:r>
-        <w:rPr>
-          <w:rFonts w:cs="Calibri"/>
-        </w:rPr>
-        <w:t>I have gone through the adventure of founding two innovative companies, SongBacker, Inc, and Request It, Inc. I also had the pleasure of co-founding, and b</w:t>
+        <w:t xml:space="preserve">I am a digital </w:t>
+      </w:r>
+      <w:r>
+        <w:rPr>
+          <w:rFonts w:cs="Calibri"/>
+        </w:rPr>
+        <w:t>&amp; tech nut</w:t>
+      </w:r>
+      <w:r>
+        <w:rPr>
+          <w:rFonts w:cs="Calibri"/>
+        </w:rPr>
+        <w:t xml:space="preserve"> with over 23 years’ </w:t>
+      </w:r>
+      <w:r>
+        <w:rPr>
+          <w:rFonts w:cs="Calibri"/>
+        </w:rPr>
+        <w:t xml:space="preserve">combined </w:t>
+      </w:r>
+      <w:r>
+        <w:rPr>
+          <w:rFonts w:cs="Calibri"/>
+        </w:rPr>
+        <w:t>experience in web and mobile software engineering.</w:t>
+      </w:r>
+      <w:r>
+        <w:rPr>
+          <w:rFonts w:cs="Calibri"/>
+        </w:rPr>
+        <w:t xml:space="preserve"> 5+ in mobile, and hybrid frameworks, 8+ years with An</w:t>
       </w:r>
       <w:bookmarkStart w:id="1" w:name="_GoBack"/>
       <w:bookmarkEnd w:id="1"/>
@@ -333,25 +325,217 @@
         <w:rPr>
           <w:rFonts w:cs="Calibri"/>
         </w:rPr>
-        <w:t xml:space="preserve">uilding the first version of the CMS Platform for SongBacker, Inc. Over the years I've built a remarkable </w:t>
-      </w:r>
-      <w:r>
-        <w:rPr>
-          <w:rFonts w:cs="Calibri"/>
-        </w:rPr>
-        <w:t xml:space="preserve">and </w:t>
-      </w:r>
-      <w:r>
-        <w:rPr>
-          <w:rFonts w:cs="Calibri"/>
-        </w:rPr>
-        <w:t>wide set of skills that allow me to think out of the box</w:t>
-      </w:r>
-      <w:r>
-        <w:rPr>
-          <w:rFonts w:cs="Calibri"/>
-        </w:rPr>
-        <w:t xml:space="preserve">, quickly get the root of any problem. I am friendly, kind </w:t>
+        <w:t>gular</w:t>
+      </w:r>
+      <w:r>
+        <w:rPr>
+          <w:rFonts w:cs="Calibri"/>
+        </w:rPr>
+        <w:t>/Typescript</w:t>
+      </w:r>
+      <w:r>
+        <w:rPr>
+          <w:rFonts w:cs="Calibri"/>
+        </w:rPr>
+        <w:t>.</w:t>
+      </w:r>
+      <w:r>
+        <w:rPr>
+          <w:rFonts w:cs="Calibri"/>
+        </w:rPr>
+        <w:t xml:space="preserve"> I have a proven ability </w:t>
+      </w:r>
+      <w:r>
+        <w:rPr>
+          <w:rFonts w:cs="Calibri"/>
+        </w:rPr>
+        <w:t>to</w:t>
+      </w:r>
+      <w:r>
+        <w:rPr>
+          <w:rFonts w:cs="Calibri"/>
+        </w:rPr>
+        <w:t xml:space="preserve"> conceptuali</w:t>
+      </w:r>
+      <w:r>
+        <w:rPr>
+          <w:rFonts w:cs="Calibri"/>
+        </w:rPr>
+        <w:t>ze, architect, design and develop apps of all type and of all scales. I</w:t>
+      </w:r>
+      <w:r>
+        <w:rPr>
+          <w:rFonts w:cs="Calibri"/>
+        </w:rPr>
+        <w:t xml:space="preserve"> </w:t>
+      </w:r>
+      <w:r>
+        <w:rPr>
+          <w:rFonts w:cs="Calibri"/>
+        </w:rPr>
+        <w:t>deliver</w:t>
+      </w:r>
+      <w:r>
+        <w:rPr>
+          <w:rFonts w:cs="Calibri"/>
+        </w:rPr>
+        <w:t xml:space="preserve"> </w:t>
+      </w:r>
+      <w:r>
+        <w:rPr>
+          <w:rFonts w:cs="Calibri"/>
+        </w:rPr>
+        <w:t>projects</w:t>
+      </w:r>
+      <w:r>
+        <w:rPr>
+          <w:rFonts w:cs="Calibri"/>
+        </w:rPr>
+        <w:t xml:space="preserve"> from conception to launch</w:t>
+      </w:r>
+      <w:r>
+        <w:rPr>
+          <w:rFonts w:cs="Calibri"/>
+        </w:rPr>
+        <w:t>.</w:t>
+      </w:r>
+      <w:r>
+        <w:rPr>
+          <w:rFonts w:cs="Calibri"/>
+        </w:rPr>
+        <w:t xml:space="preserve"> </w:t>
+      </w:r>
+      <w:r>
+        <w:rPr>
+          <w:rFonts w:cs="Calibri"/>
+        </w:rPr>
+        <w:t>U</w:t>
+      </w:r>
+      <w:r>
+        <w:rPr>
+          <w:rFonts w:cs="Calibri"/>
+        </w:rPr>
+        <w:t xml:space="preserve">sing a wide </w:t>
+      </w:r>
+      <w:r>
+        <w:rPr>
+          <w:rFonts w:cs="Calibri"/>
+        </w:rPr>
+        <w:t>variety</w:t>
+      </w:r>
+      <w:r>
+        <w:rPr>
+          <w:rFonts w:cs="Calibri"/>
+        </w:rPr>
+        <w:t xml:space="preserve"> of technical design patterns, best practices, fundamentals</w:t>
+      </w:r>
+      <w:r>
+        <w:rPr>
+          <w:rFonts w:cs="Calibri"/>
+        </w:rPr>
+        <w:t xml:space="preserve">, and </w:t>
+      </w:r>
+      <w:r>
+        <w:rPr>
+          <w:rFonts w:cs="Calibri"/>
+        </w:rPr>
+        <w:t>experience</w:t>
+      </w:r>
+      <w:r>
+        <w:rPr>
+          <w:rFonts w:cs="Calibri"/>
+        </w:rPr>
+        <w:t xml:space="preserve"> </w:t>
+      </w:r>
+      <w:r>
+        <w:rPr>
+          <w:rFonts w:cs="Calibri"/>
+        </w:rPr>
+        <w:t xml:space="preserve">I </w:t>
+      </w:r>
+      <w:r>
+        <w:rPr>
+          <w:rFonts w:cs="Calibri"/>
+        </w:rPr>
+        <w:t xml:space="preserve">can see through and help on every </w:t>
+      </w:r>
+      <w:r>
+        <w:rPr>
+          <w:rFonts w:cs="Calibri"/>
+        </w:rPr>
+        <w:t xml:space="preserve">step of a </w:t>
+      </w:r>
+      <w:r>
+        <w:rPr>
+          <w:rFonts w:cs="Calibri"/>
+        </w:rPr>
+        <w:t xml:space="preserve">project’s </w:t>
+      </w:r>
+      <w:r>
+        <w:rPr>
+          <w:rFonts w:cs="Calibri"/>
+        </w:rPr>
+        <w:t>lifecycle</w:t>
+      </w:r>
+      <w:r>
+        <w:rPr>
+          <w:rFonts w:cs="Calibri"/>
+        </w:rPr>
+        <w:t>.</w:t>
+      </w:r>
+      <w:r>
+        <w:rPr>
+          <w:rFonts w:cs="Calibri"/>
+        </w:rPr>
+        <w:t xml:space="preserve"> </w:t>
+      </w:r>
+      <w:r>
+        <w:rPr>
+          <w:rFonts w:cs="Calibri"/>
+        </w:rPr>
+        <w:t>I have</w:t>
+      </w:r>
+      <w:r>
+        <w:rPr>
+          <w:rFonts w:cs="Calibri"/>
+        </w:rPr>
+        <w:t xml:space="preserve"> built a remarkable set of skills that allow me to think </w:t>
+      </w:r>
+      <w:r>
+        <w:rPr>
+          <w:rFonts w:cs="Calibri"/>
+        </w:rPr>
+        <w:t>out-of-the-box</w:t>
+      </w:r>
+      <w:r>
+        <w:rPr>
+          <w:rFonts w:cs="Calibri"/>
+        </w:rPr>
+        <w:t>, quickly get</w:t>
+      </w:r>
+      <w:r>
+        <w:rPr>
+          <w:rFonts w:cs="Calibri"/>
+        </w:rPr>
+        <w:t xml:space="preserve"> things done, and </w:t>
+      </w:r>
+      <w:r>
+        <w:rPr>
+          <w:rFonts w:cs="Calibri"/>
+        </w:rPr>
+        <w:t>get to</w:t>
+      </w:r>
+      <w:r>
+        <w:rPr>
+          <w:rFonts w:cs="Calibri"/>
+        </w:rPr>
+        <w:t xml:space="preserve"> </w:t>
+      </w:r>
+      <w:r>
+        <w:rPr>
+          <w:rFonts w:cs="Calibri"/>
+        </w:rPr>
+        <w:t xml:space="preserve">the root of any problem. I am friendly, kind </w:t>
       </w:r>
       <w:r>
         <w:rPr>
@@ -414,10 +598,46 @@
         <w:spacing w:line="276" w:lineRule="auto"/>
       </w:pPr>
       <w:r>
-        <w:t>To find a full-time, part-time or contact remote</w:t>
-      </w:r>
-      <w:r>
-        <w:t>/telecommuting</w:t>
+        <w:t>L</w:t>
+      </w:r>
+      <w:r>
+        <w:t>ooking for</w:t>
+      </w:r>
+      <w:r>
+        <w:t xml:space="preserve"> a </w:t>
+      </w:r>
+      <w:r>
+        <w:t>F</w:t>
+      </w:r>
+      <w:r>
+        <w:t xml:space="preserve">ull-time, </w:t>
+      </w:r>
+      <w:r>
+        <w:t>P</w:t>
+      </w:r>
+      <w:r>
+        <w:t xml:space="preserve">art-time or </w:t>
+      </w:r>
+      <w:r>
+        <w:t>C</w:t>
+      </w:r>
+      <w:r>
+        <w:t xml:space="preserve">ontact </w:t>
+      </w:r>
+      <w:r>
+        <w:t>R</w:t>
+      </w:r>
+      <w:r>
+        <w:t>emote</w:t>
+      </w:r>
+      <w:r>
+        <w:t>/</w:t>
+      </w:r>
+      <w:r>
+        <w:t>T</w:t>
+      </w:r>
+      <w:r>
+        <w:t>elecommuting</w:t>
       </w:r>
       <w:r>
         <w:t xml:space="preserve"> position</w:t>
@@ -426,25 +646,34 @@
         <w:t xml:space="preserve"> (I am open to co-location)</w:t>
       </w:r>
       <w:r>
-        <w:t xml:space="preserve"> where I look forward to the </w:t>
-      </w:r>
-      <w:r>
-        <w:t>work</w:t>
-      </w:r>
-      <w:r>
-        <w:t xml:space="preserve"> that</w:t>
-      </w:r>
-      <w:r>
-        <w:t xml:space="preserve"> I do</w:t>
+        <w:t>. Work</w:t>
+      </w:r>
+      <w:r>
+        <w:t xml:space="preserve"> I look forward to </w:t>
+      </w:r>
+      <w:r>
+        <w:t>doing</w:t>
       </w:r>
       <w:r>
         <w:t xml:space="preserve"> each day. I am</w:t>
       </w:r>
       <w:r>
-        <w:t xml:space="preserve"> open to</w:t>
-      </w:r>
-      <w:r>
-        <w:t xml:space="preserve"> a leadership role where I can code and </w:t>
+        <w:t xml:space="preserve"> open</w:t>
+      </w:r>
+      <w:r>
+        <w:t xml:space="preserve"> at this time to any role, but preferably</w:t>
+      </w:r>
+      <w:r>
+        <w:t xml:space="preserve"> </w:t>
+      </w:r>
+      <w:r>
+        <w:t xml:space="preserve">a leadership role where I can code </w:t>
+      </w:r>
+      <w:r>
+        <w:t xml:space="preserve">sometimes </w:t>
+      </w:r>
+      <w:r>
+        <w:t xml:space="preserve">and </w:t>
       </w:r>
       <w:r>
         <w:t>mentor</w:t>
@@ -456,13 +685,13 @@
         <w:t>a</w:t>
       </w:r>
       <w:r>
-        <w:t xml:space="preserve"> team and </w:t>
-      </w:r>
-      <w:r>
-        <w:t>a</w:t>
-      </w:r>
-      <w:r>
-        <w:t xml:space="preserve"> company </w:t>
+        <w:t xml:space="preserve"> team</w:t>
+      </w:r>
+      <w:r>
+        <w:t>/</w:t>
+      </w:r>
+      <w:r>
+        <w:t xml:space="preserve">company </w:t>
       </w:r>
       <w:r>
         <w:t xml:space="preserve">to </w:t>
@@ -471,16 +700,13 @@
         <w:t>achieve their goals</w:t>
       </w:r>
       <w:r>
-        <w:t xml:space="preserve"> with the path of least resistance</w:t>
-      </w:r>
-      <w:r>
-        <w:t xml:space="preserve">. I </w:t>
-      </w:r>
-      <w:r>
-        <w:t xml:space="preserve">would like to </w:t>
-      </w:r>
-      <w:r>
-        <w:t xml:space="preserve">have paid time off and very good health benefits. </w:t>
+        <w:t xml:space="preserve"> </w:t>
+      </w:r>
+      <w:r>
+        <w:t>in a unique and quick way</w:t>
+      </w:r>
+      <w:r>
+        <w:t xml:space="preserve">. </w:t>
       </w:r>
       <w:r>
         <w:t>The</w:t>
@@ -489,7 +715,13 @@
         <w:t xml:space="preserve"> work environment </w:t>
       </w:r>
       <w:r>
-        <w:t>would be</w:t>
+        <w:t>should</w:t>
+      </w:r>
+      <w:r>
+        <w:t xml:space="preserve"> be</w:t>
+      </w:r>
+      <w:r>
+        <w:t xml:space="preserve"> a</w:t>
       </w:r>
       <w:r>
         <w:t xml:space="preserve"> supportive</w:t>
@@ -498,7 +730,16 @@
         <w:t xml:space="preserve">, </w:t>
       </w:r>
       <w:r>
-        <w:t xml:space="preserve">friendly, and </w:t>
+        <w:t xml:space="preserve">and </w:t>
+      </w:r>
+      <w:r>
+        <w:t>friendly</w:t>
+      </w:r>
+      <w:r>
+        <w:t xml:space="preserve"> please where everyone is</w:t>
+      </w:r>
+      <w:r>
+        <w:t xml:space="preserve"> </w:t>
       </w:r>
       <w:r>
         <w:t>treated equally</w:t>
@@ -513,13 +754,22 @@
         <w:t xml:space="preserve"> client</w:t>
       </w:r>
       <w:r>
-        <w:t>/company that</w:t>
+        <w:t xml:space="preserve"> or </w:t>
+      </w:r>
+      <w:r>
+        <w:t>company that</w:t>
       </w:r>
       <w:r>
         <w:t xml:space="preserve"> is more concerned with</w:t>
       </w:r>
       <w:r>
-        <w:t xml:space="preserve"> code</w:t>
+        <w:t xml:space="preserve"> </w:t>
+      </w:r>
+      <w:r>
+        <w:t xml:space="preserve">time to execution, </w:t>
+      </w:r>
+      <w:r>
+        <w:t>code</w:t>
       </w:r>
       <w:r>
         <w:t xml:space="preserve"> quality</w:t>
@@ -528,7 +778,7 @@
         <w:t xml:space="preserve">, </w:t>
       </w:r>
       <w:r>
-        <w:t>productivity</w:t>
+        <w:t>best-practices</w:t>
       </w:r>
       <w:r>
         <w:t xml:space="preserve"> and performance</w:t>
@@ -546,10 +796,10 @@
         <w:t xml:space="preserve">. </w:t>
       </w:r>
       <w:r>
-        <w:t xml:space="preserve">I </w:t>
-      </w:r>
-      <w:r>
-        <w:t xml:space="preserve">can </w:t>
+        <w:t xml:space="preserve">There is open and transparent communication. </w:t>
+      </w:r>
+      <w:r>
+        <w:t xml:space="preserve">Be able to </w:t>
       </w:r>
       <w:r>
         <w:t>offer</w:t>
@@ -617,7 +867,7 @@
       <w:pPr>
         <w:numPr>
           <w:ilvl w:val="0"/>
-          <w:numId w:val="44"/>
+          <w:numId w:val="45"/>
         </w:numPr>
         <w:spacing w:line="276" w:lineRule="auto"/>
         <w:rPr>
@@ -635,7 +885,7 @@
       <w:pPr>
         <w:numPr>
           <w:ilvl w:val="0"/>
-          <w:numId w:val="44"/>
+          <w:numId w:val="45"/>
         </w:numPr>
         <w:spacing w:line="276" w:lineRule="auto"/>
         <w:rPr>
@@ -652,7 +902,22 @@
         <w:rPr>
           <w:rFonts w:cs="Calibri"/>
         </w:rPr>
-        <w:t>. Please see my LinkedIn profile for more information.</w:t>
+        <w:t xml:space="preserve">. Please see my </w:t>
+      </w:r>
+      <w:hyperlink r:id="rId12" w:history="1">
+        <w:r>
+          <w:rPr>
+            <w:rStyle w:val="Hyperlink"/>
+            <w:rFonts w:cs="Calibri"/>
+          </w:rPr>
+          <w:t>LinkedIn</w:t>
+        </w:r>
+      </w:hyperlink>
+      <w:r>
+        <w:rPr>
+          <w:rFonts w:cs="Calibri"/>
+        </w:rPr>
+        <w:t xml:space="preserve"> profile for more information.</w:t>
       </w:r>
     </w:p>
     <w:p>
@@ -1012,48 +1277,6 @@
         </w:rPr>
         <w:t>)</w:t>
       </w:r>
-      <w:r>
-        <w:rPr>
-          <w:rFonts w:cs="Calibri"/>
-          <w:bCs/>
-        </w:rPr>
-        <w:t xml:space="preserve">, </w:t>
-      </w:r>
-      <w:r>
-        <w:rPr>
-          <w:rFonts w:cs="Calibri"/>
-          <w:bCs/>
-        </w:rPr>
-        <w:t>.NET Core</w:t>
-      </w:r>
-      <w:r>
-        <w:rPr>
-          <w:rFonts w:cs="Calibri"/>
-          <w:bCs/>
-        </w:rPr>
-        <w:t>, C#</w:t>
-      </w:r>
-      <w:r>
-        <w:rPr>
-          <w:rFonts w:cs="Calibri"/>
-          <w:bCs/>
-        </w:rPr>
-        <w:t xml:space="preserve"> (Advanced</w:t>
-      </w:r>
-      <w:r>
-        <w:rPr>
-          <w:rFonts w:cs="Calibri"/>
-          <w:bCs/>
-        </w:rPr>
-        <w:t>/Expert</w:t>
-      </w:r>
-      <w:r>
-        <w:rPr>
-          <w:rFonts w:cs="Calibri"/>
-          <w:bCs/>
-        </w:rPr>
-        <w:t>)</w:t>
-      </w:r>
     </w:p>
     <w:p>
       <w:pPr>
@@ -1073,21 +1296,28 @@
           <w:rFonts w:cs="Calibri"/>
           <w:bCs/>
         </w:rPr>
-        <w:t>Firebase Cloud &amp; GCP</w:t>
+        <w:t>.NET Core</w:t>
       </w:r>
       <w:r>
         <w:rPr>
           <w:rFonts w:cs="Calibri"/>
           <w:bCs/>
         </w:rPr>
-        <w:t xml:space="preserve"> </w:t>
+        <w:t>, C#</w:t>
       </w:r>
       <w:r>
         <w:rPr>
           <w:rFonts w:cs="Calibri"/>
           <w:bCs/>
         </w:rPr>
-        <w:t>(</w:t>
+        <w:t xml:space="preserve"> (Advanced</w:t>
+      </w:r>
+      <w:r>
+        <w:rPr>
+          <w:rFonts w:cs="Calibri"/>
+          <w:bCs/>
+        </w:rPr>
+        <w:t xml:space="preserve">, </w:t>
       </w:r>
       <w:r>
         <w:rPr>
@@ -1122,21 +1352,28 @@
           <w:rFonts w:cs="Calibri"/>
           <w:bCs/>
         </w:rPr>
-        <w:t>Microsoft Azure</w:t>
+        <w:t>Firebase Cloud &amp; GCP</w:t>
       </w:r>
       <w:r>
         <w:rPr>
           <w:rFonts w:cs="Calibri"/>
           <w:bCs/>
         </w:rPr>
-        <w:t xml:space="preserve"> (</w:t>
+        <w:t xml:space="preserve"> </w:t>
       </w:r>
       <w:r>
         <w:rPr>
           <w:rFonts w:cs="Calibri"/>
           <w:bCs/>
         </w:rPr>
-        <w:t>Intermediate</w:t>
+        <w:t>(</w:t>
+      </w:r>
+      <w:r>
+        <w:rPr>
+          <w:rFonts w:cs="Calibri"/>
+          <w:bCs/>
+        </w:rPr>
+        <w:t>Expert</w:t>
       </w:r>
       <w:r>
         <w:rPr>
@@ -1163,31 +1400,30 @@
         <w:rPr>
           <w:rFonts w:cs="Calibri"/>
           <w:bCs/>
-          <w:iCs/>
-        </w:rPr>
-        <w:t>Transactional &amp; NoSQL Databases</w:t>
+        </w:rPr>
+        <w:lastRenderedPageBreak/>
+        <w:t>Microsoft Azure</w:t>
       </w:r>
       <w:r>
         <w:rPr>
           <w:rFonts w:cs="Calibri"/>
           <w:bCs/>
-          <w:iCs/>
-        </w:rPr>
-        <w:t xml:space="preserve"> </w:t>
+        </w:rPr>
+        <w:t xml:space="preserve"> (</w:t>
       </w:r>
       <w:r>
         <w:rPr>
           <w:rFonts w:cs="Calibri"/>
           <w:bCs/>
         </w:rPr>
-        <w:t>(</w:t>
+        <w:t>Intermediate</w:t>
       </w:r>
       <w:r>
         <w:rPr>
           <w:rFonts w:cs="Calibri"/>
           <w:bCs/>
         </w:rPr>
-        <w:t>Expert</w:t>
+        <w:t xml:space="preserve"> - Expert</w:t>
       </w:r>
       <w:r>
         <w:rPr>
@@ -1214,8 +1450,58 @@
         <w:rPr>
           <w:rFonts w:cs="Calibri"/>
           <w:bCs/>
-        </w:rPr>
-        <w:lastRenderedPageBreak/>
+          <w:iCs/>
+        </w:rPr>
+        <w:t>Transactional &amp; NoSQL Databases</w:t>
+      </w:r>
+      <w:r>
+        <w:rPr>
+          <w:rFonts w:cs="Calibri"/>
+          <w:bCs/>
+          <w:iCs/>
+        </w:rPr>
+        <w:t xml:space="preserve"> </w:t>
+      </w:r>
+      <w:r>
+        <w:rPr>
+          <w:rFonts w:cs="Calibri"/>
+          <w:bCs/>
+        </w:rPr>
+        <w:t>(</w:t>
+      </w:r>
+      <w:r>
+        <w:rPr>
+          <w:rFonts w:cs="Calibri"/>
+          <w:bCs/>
+        </w:rPr>
+        <w:t>Expert</w:t>
+      </w:r>
+      <w:r>
+        <w:rPr>
+          <w:rFonts w:cs="Calibri"/>
+          <w:bCs/>
+        </w:rPr>
+        <w:t>)</w:t>
+      </w:r>
+    </w:p>
+    <w:p>
+      <w:pPr>
+        <w:pStyle w:val="ListParagraph"/>
+        <w:numPr>
+          <w:ilvl w:val="0"/>
+          <w:numId w:val="42"/>
+        </w:numPr>
+        <w:spacing w:after="120" w:line="276" w:lineRule="auto"/>
+        <w:rPr>
+          <w:rFonts w:cs="Calibri"/>
+          <w:bCs/>
+        </w:rPr>
+      </w:pPr>
+      <w:r>
+        <w:rPr>
+          <w:rFonts w:cs="Calibri"/>
+          <w:bCs/>
+        </w:rPr>
         <w:t xml:space="preserve">Writing and Consuming </w:t>
       </w:r>
       <w:r>
@@ -1451,7 +1737,7 @@
         <w:rPr>
           <w:rStyle w:val="SubtleEmphasis"/>
           <w:rFonts w:cs="Calibri"/>
-          <w:b/>
+          <w:bCs/>
           <w:i w:val="0"/>
           <w:iCs w:val="0"/>
           <w:color w:val="auto"/>
@@ -1460,21 +1746,21 @@
       <w:r>
         <w:rPr>
           <w:rFonts w:cs="Calibri"/>
-          <w:b/>
+          <w:bCs/>
         </w:rPr>
         <w:t>I wore many hats and served many roles</w:t>
       </w:r>
       <w:r>
         <w:rPr>
           <w:rFonts w:cs="Calibri"/>
-          <w:b/>
+          <w:bCs/>
         </w:rPr>
         <w:t xml:space="preserve"> on the Mobile &amp; DevOps Teams, in addition to supporting many other teams </w:t>
       </w:r>
       <w:r>
         <w:rPr>
           <w:rFonts w:cs="Calibri"/>
-          <w:b/>
+          <w:bCs/>
         </w:rPr>
         <w:t xml:space="preserve">daily. </w:t>
       </w:r>
@@ -1482,7 +1768,7 @@
         <w:rPr>
           <w:rStyle w:val="SubtleEmphasis"/>
           <w:rFonts w:cs="Calibri"/>
-          <w:b/>
+          <w:bCs/>
           <w:i w:val="0"/>
           <w:iCs w:val="0"/>
           <w:color w:val="auto"/>
@@ -1533,17 +1819,7 @@
           <w:iCs w:val="0"/>
           <w:color w:val="auto"/>
         </w:rPr>
-        <w:t xml:space="preserve"> </w:t>
-      </w:r>
-      <w:r>
-        <w:rPr>
-          <w:rStyle w:val="SubtleEmphasis"/>
-          <w:rFonts w:cs="Calibri"/>
-          <w:i w:val="0"/>
-          <w:iCs w:val="0"/>
-          <w:color w:val="auto"/>
-        </w:rPr>
-        <w:t xml:space="preserve">accepting challenging projects and working hard to exceed </w:t>
+        <w:t xml:space="preserve"> accepting challenging projects and working hard to exceed </w:t>
       </w:r>
       <w:r>
         <w:rPr>
@@ -1679,17 +1955,7 @@
           <w:iCs w:val="0"/>
           <w:color w:val="auto"/>
         </w:rPr>
-        <w:t xml:space="preserve"> build </w:t>
-      </w:r>
-      <w:r>
-        <w:rPr>
-          <w:rStyle w:val="SubtleEmphasis"/>
-          <w:rFonts w:cs="Calibri"/>
-          <w:i w:val="0"/>
-          <w:iCs w:val="0"/>
-          <w:color w:val="auto"/>
-        </w:rPr>
-        <w:t>system based on a node CLI I wrote</w:t>
+        <w:t xml:space="preserve"> build system based on a node CLI I wrote</w:t>
       </w:r>
       <w:r>
         <w:rPr>
@@ -2595,32 +2861,7 @@
           <w:rFonts w:cs="Calibri"/>
           <w:b/>
         </w:rPr>
-        <w:t xml:space="preserve"> this role</w:t>
-      </w:r>
-      <w:r>
-        <w:rPr>
-          <w:rFonts w:cs="Calibri"/>
-          <w:b/>
-        </w:rPr>
-        <w:t xml:space="preserve"> working an average of 50 – 60 hours a week</w:t>
-      </w:r>
-      <w:r>
-        <w:rPr>
-          <w:rStyle w:val="SubtleEmphasis"/>
-          <w:rFonts w:cs="Calibri"/>
-          <w:b/>
-          <w:i w:val="0"/>
-          <w:iCs w:val="0"/>
-          <w:color w:val="auto"/>
-        </w:rPr>
-        <w:t>.</w:t>
-      </w:r>
-      <w:r>
-        <w:rPr>
-          <w:rFonts w:cs="Calibri"/>
-          <w:b/>
-        </w:rPr>
-        <w:t>:</w:t>
+        <w:t xml:space="preserve"> this role:</w:t>
       </w:r>
     </w:p>
     <w:p>
@@ -2658,12 +2899,6 @@
         <w:rPr>
           <w:rFonts w:cs="Calibri"/>
         </w:rPr>
-        <w:t xml:space="preserve">Responsible for </w:t>
-      </w:r>
-      <w:r>
-        <w:rPr>
-          <w:rFonts w:cs="Calibri"/>
-        </w:rPr>
         <w:t>Documentation, setting our coding standards.</w:t>
       </w:r>
     </w:p>
@@ -2683,12 +2918,6 @@
         <w:rPr>
           <w:rFonts w:cs="Calibri"/>
         </w:rPr>
-        <w:t xml:space="preserve">Responsible for </w:t>
-      </w:r>
-      <w:r>
-        <w:rPr>
-          <w:rFonts w:cs="Calibri"/>
-        </w:rPr>
         <w:t>Reverse engineered many legacy apps into the latest cutting-edge versions Angular.</w:t>
       </w:r>
     </w:p>
@@ -2825,6 +3054,7 @@
         <w:rPr>
           <w:rFonts w:cs="Calibri"/>
         </w:rPr>
+        <w:lastRenderedPageBreak/>
         <w:t>W</w:t>
       </w:r>
       <w:r>
@@ -3633,6 +3863,7 @@
         <w:rPr>
           <w:rFonts w:cs="Calibri"/>
         </w:rPr>
+        <w:lastRenderedPageBreak/>
         <w:t xml:space="preserve">Short term contract position </w:t>
       </w:r>
       <w:r>
@@ -3695,7 +3926,6 @@
         <w:rPr>
           <w:rFonts w:cs="Calibri"/>
         </w:rPr>
-        <w:lastRenderedPageBreak/>
         <w:t>Built and managed intranets and employee management software.</w:t>
       </w:r>
     </w:p>
@@ -5917,6 +6147,119 @@
     </w:lvl>
   </w:abstractNum>
   <w:abstractNum w:abstractNumId="25" w15:restartNumberingAfterBreak="0">
+    <w:nsid w:val="330F75C6"/>
+    <w:multiLevelType w:val="hybridMultilevel"/>
+    <w:tmpl w:val="1062F3B2"/>
+    <w:lvl w:ilvl="0" w:tplc="04090001">
+      <w:start w:val="1"/>
+      <w:numFmt w:val="bullet"/>
+      <w:lvlText w:val=""/>
+      <w:lvlJc w:val="left"/>
+      <w:pPr>
+        <w:ind w:left="720" w:hanging="360"/>
+      </w:pPr>
+      <w:rPr>
+        <w:rFonts w:ascii="Symbol" w:hAnsi="Symbol" w:hint="default"/>
+      </w:rPr>
+    </w:lvl>
+    <w:lvl w:ilvl="1" w:tplc="04090003" w:tentative="1">
+      <w:start w:val="1"/>
+      <w:numFmt w:val="bullet"/>
+      <w:lvlText w:val="o"/>
+      <w:lvlJc w:val="left"/>
+      <w:pPr>
+        <w:ind w:left="1440" w:hanging="360"/>
+      </w:pPr>
+      <w:rPr>
+        <w:rFonts w:ascii="Courier New" w:hAnsi="Courier New" w:cs="Courier New" w:hint="default"/>
+      </w:rPr>
+    </w:lvl>
+    <w:lvl w:ilvl="2" w:tplc="04090005" w:tentative="1">
+      <w:start w:val="1"/>
+      <w:numFmt w:val="bullet"/>
+      <w:lvlText w:val=""/>
+      <w:lvlJc w:val="left"/>
+      <w:pPr>
+        <w:ind w:left="2160" w:hanging="360"/>
+      </w:pPr>
+      <w:rPr>
+        <w:rFonts w:ascii="Wingdings" w:hAnsi="Wingdings" w:hint="default"/>
+      </w:rPr>
+    </w:lvl>
+    <w:lvl w:ilvl="3" w:tplc="04090001" w:tentative="1">
+      <w:start w:val="1"/>
+      <w:numFmt w:val="bullet"/>
+      <w:lvlText w:val=""/>
+      <w:lvlJc w:val="left"/>
+      <w:pPr>
+        <w:ind w:left="2880" w:hanging="360"/>
+      </w:pPr>
+      <w:rPr>
+        <w:rFonts w:ascii="Symbol" w:hAnsi="Symbol" w:hint="default"/>
+      </w:rPr>
+    </w:lvl>
+    <w:lvl w:ilvl="4" w:tplc="04090003" w:tentative="1">
+      <w:start w:val="1"/>
+      <w:numFmt w:val="bullet"/>
+      <w:lvlText w:val="o"/>
+      <w:lvlJc w:val="left"/>
+      <w:pPr>
+        <w:ind w:left="3600" w:hanging="360"/>
+      </w:pPr>
+      <w:rPr>
+        <w:rFonts w:ascii="Courier New" w:hAnsi="Courier New" w:cs="Courier New" w:hint="default"/>
+      </w:rPr>
+    </w:lvl>
+    <w:lvl w:ilvl="5" w:tplc="04090005" w:tentative="1">
+      <w:start w:val="1"/>
+      <w:numFmt w:val="bullet"/>
+      <w:lvlText w:val=""/>
+      <w:lvlJc w:val="left"/>
+      <w:pPr>
+        <w:ind w:left="4320" w:hanging="360"/>
+      </w:pPr>
+      <w:rPr>
+        <w:rFonts w:ascii="Wingdings" w:hAnsi="Wingdings" w:hint="default"/>
+      </w:rPr>
+    </w:lvl>
+    <w:lvl w:ilvl="6" w:tplc="04090001" w:tentative="1">
+      <w:start w:val="1"/>
+      <w:numFmt w:val="bullet"/>
+      <w:lvlText w:val=""/>
+      <w:lvlJc w:val="left"/>
+      <w:pPr>
+        <w:ind w:left="5040" w:hanging="360"/>
+      </w:pPr>
+      <w:rPr>
+        <w:rFonts w:ascii="Symbol" w:hAnsi="Symbol" w:hint="default"/>
+      </w:rPr>
+    </w:lvl>
+    <w:lvl w:ilvl="7" w:tplc="04090003" w:tentative="1">
+      <w:start w:val="1"/>
+      <w:numFmt w:val="bullet"/>
+      <w:lvlText w:val="o"/>
+      <w:lvlJc w:val="left"/>
+      <w:pPr>
+        <w:ind w:left="5760" w:hanging="360"/>
+      </w:pPr>
+      <w:rPr>
+        <w:rFonts w:ascii="Courier New" w:hAnsi="Courier New" w:cs="Courier New" w:hint="default"/>
+      </w:rPr>
+    </w:lvl>
+    <w:lvl w:ilvl="8" w:tplc="04090005" w:tentative="1">
+      <w:start w:val="1"/>
+      <w:numFmt w:val="bullet"/>
+      <w:lvlText w:val=""/>
+      <w:lvlJc w:val="left"/>
+      <w:pPr>
+        <w:ind w:left="6480" w:hanging="360"/>
+      </w:pPr>
+      <w:rPr>
+        <w:rFonts w:ascii="Wingdings" w:hAnsi="Wingdings" w:hint="default"/>
+      </w:rPr>
+    </w:lvl>
+  </w:abstractNum>
+  <w:abstractNum w:abstractNumId="26" w15:restartNumberingAfterBreak="0">
     <w:nsid w:val="344A3313"/>
     <w:multiLevelType w:val="hybridMultilevel"/>
     <w:tmpl w:val="5C14F8C4"/>
@@ -6029,7 +6372,7 @@
       </w:rPr>
     </w:lvl>
   </w:abstractNum>
-  <w:abstractNum w:abstractNumId="26" w15:restartNumberingAfterBreak="0">
+  <w:abstractNum w:abstractNumId="27" w15:restartNumberingAfterBreak="0">
     <w:nsid w:val="3567689A"/>
     <w:multiLevelType w:val="hybridMultilevel"/>
     <w:tmpl w:val="6194DD70"/>
@@ -6115,7 +6458,7 @@
       </w:pPr>
     </w:lvl>
   </w:abstractNum>
-  <w:abstractNum w:abstractNumId="27" w15:restartNumberingAfterBreak="0">
+  <w:abstractNum w:abstractNumId="28" w15:restartNumberingAfterBreak="0">
     <w:nsid w:val="36C01B5E"/>
     <w:multiLevelType w:val="hybridMultilevel"/>
     <w:tmpl w:val="4AB0B0A4"/>
@@ -6207,7 +6550,7 @@
       </w:pPr>
     </w:lvl>
   </w:abstractNum>
-  <w:abstractNum w:abstractNumId="28" w15:restartNumberingAfterBreak="0">
+  <w:abstractNum w:abstractNumId="29" w15:restartNumberingAfterBreak="0">
     <w:nsid w:val="3B270024"/>
     <w:multiLevelType w:val="hybridMultilevel"/>
     <w:tmpl w:val="45F06830"/>
@@ -6296,7 +6639,7 @@
       </w:pPr>
     </w:lvl>
   </w:abstractNum>
-  <w:abstractNum w:abstractNumId="29" w15:restartNumberingAfterBreak="0">
+  <w:abstractNum w:abstractNumId="30" w15:restartNumberingAfterBreak="0">
     <w:nsid w:val="3BFB3AD0"/>
     <w:multiLevelType w:val="hybridMultilevel"/>
     <w:tmpl w:val="0700FA3C"/>
@@ -6385,7 +6728,7 @@
       </w:pPr>
     </w:lvl>
   </w:abstractNum>
-  <w:abstractNum w:abstractNumId="30" w15:restartNumberingAfterBreak="0">
+  <w:abstractNum w:abstractNumId="31" w15:restartNumberingAfterBreak="0">
     <w:nsid w:val="3F7242C3"/>
     <w:multiLevelType w:val="hybridMultilevel"/>
     <w:tmpl w:val="C9FA360C"/>
@@ -6498,7 +6841,7 @@
       </w:rPr>
     </w:lvl>
   </w:abstractNum>
-  <w:abstractNum w:abstractNumId="31" w15:restartNumberingAfterBreak="0">
+  <w:abstractNum w:abstractNumId="32" w15:restartNumberingAfterBreak="0">
     <w:nsid w:val="40233E56"/>
     <w:multiLevelType w:val="hybridMultilevel"/>
     <w:tmpl w:val="379CCE22"/>
@@ -6590,7 +6933,7 @@
       </w:pPr>
     </w:lvl>
   </w:abstractNum>
-  <w:abstractNum w:abstractNumId="32" w15:restartNumberingAfterBreak="0">
+  <w:abstractNum w:abstractNumId="33" w15:restartNumberingAfterBreak="0">
     <w:nsid w:val="41C573F4"/>
     <w:multiLevelType w:val="hybridMultilevel"/>
     <w:tmpl w:val="4A7A864E"/>
@@ -6679,7 +7022,7 @@
       </w:pPr>
     </w:lvl>
   </w:abstractNum>
-  <w:abstractNum w:abstractNumId="33" w15:restartNumberingAfterBreak="0">
+  <w:abstractNum w:abstractNumId="34" w15:restartNumberingAfterBreak="0">
     <w:nsid w:val="44193BB0"/>
     <w:multiLevelType w:val="hybridMultilevel"/>
     <w:tmpl w:val="F9C4A04E"/>
@@ -6771,7 +7114,7 @@
       </w:pPr>
     </w:lvl>
   </w:abstractNum>
-  <w:abstractNum w:abstractNumId="34" w15:restartNumberingAfterBreak="0">
+  <w:abstractNum w:abstractNumId="35" w15:restartNumberingAfterBreak="0">
     <w:nsid w:val="472A6C5D"/>
     <w:multiLevelType w:val="hybridMultilevel"/>
     <w:tmpl w:val="127ECA5C"/>
@@ -6884,7 +7227,7 @@
       </w:rPr>
     </w:lvl>
   </w:abstractNum>
-  <w:abstractNum w:abstractNumId="35" w15:restartNumberingAfterBreak="0">
+  <w:abstractNum w:abstractNumId="36" w15:restartNumberingAfterBreak="0">
     <w:nsid w:val="48680C58"/>
     <w:multiLevelType w:val="hybridMultilevel"/>
     <w:tmpl w:val="6ED6A18E"/>
@@ -6976,7 +7319,7 @@
       </w:pPr>
     </w:lvl>
   </w:abstractNum>
-  <w:abstractNum w:abstractNumId="36" w15:restartNumberingAfterBreak="0">
+  <w:abstractNum w:abstractNumId="37" w15:restartNumberingAfterBreak="0">
     <w:nsid w:val="4A0B5820"/>
     <w:multiLevelType w:val="hybridMultilevel"/>
     <w:tmpl w:val="79622920"/>
@@ -7062,7 +7405,7 @@
       </w:pPr>
     </w:lvl>
   </w:abstractNum>
-  <w:abstractNum w:abstractNumId="37" w15:restartNumberingAfterBreak="0">
+  <w:abstractNum w:abstractNumId="38" w15:restartNumberingAfterBreak="0">
     <w:nsid w:val="51515317"/>
     <w:multiLevelType w:val="hybridMultilevel"/>
     <w:tmpl w:val="DB3C16EE"/>
@@ -7148,7 +7491,7 @@
       </w:pPr>
     </w:lvl>
   </w:abstractNum>
-  <w:abstractNum w:abstractNumId="38" w15:restartNumberingAfterBreak="0">
+  <w:abstractNum w:abstractNumId="39" w15:restartNumberingAfterBreak="0">
     <w:nsid w:val="59DF15D6"/>
     <w:multiLevelType w:val="hybridMultilevel"/>
     <w:tmpl w:val="B4AE1ECA"/>
@@ -7239,7 +7582,7 @@
       </w:pPr>
     </w:lvl>
   </w:abstractNum>
-  <w:abstractNum w:abstractNumId="39" w15:restartNumberingAfterBreak="0">
+  <w:abstractNum w:abstractNumId="40" w15:restartNumberingAfterBreak="0">
     <w:nsid w:val="6DB80D91"/>
     <w:multiLevelType w:val="hybridMultilevel"/>
     <w:tmpl w:val="2818A6B0"/>
@@ -7331,7 +7674,7 @@
       </w:pPr>
     </w:lvl>
   </w:abstractNum>
-  <w:abstractNum w:abstractNumId="40" w15:restartNumberingAfterBreak="0">
+  <w:abstractNum w:abstractNumId="41" w15:restartNumberingAfterBreak="0">
     <w:nsid w:val="6F4A413F"/>
     <w:multiLevelType w:val="hybridMultilevel"/>
     <w:tmpl w:val="C1B6E1AC"/>
@@ -7420,7 +7763,7 @@
       </w:pPr>
     </w:lvl>
   </w:abstractNum>
-  <w:abstractNum w:abstractNumId="41" w15:restartNumberingAfterBreak="0">
+  <w:abstractNum w:abstractNumId="42" w15:restartNumberingAfterBreak="0">
     <w:nsid w:val="78331BA8"/>
     <w:multiLevelType w:val="hybridMultilevel"/>
     <w:tmpl w:val="5F608448"/>
@@ -7533,7 +7876,7 @@
       </w:rPr>
     </w:lvl>
   </w:abstractNum>
-  <w:abstractNum w:abstractNumId="42" w15:restartNumberingAfterBreak="0">
+  <w:abstractNum w:abstractNumId="43" w15:restartNumberingAfterBreak="0">
     <w:nsid w:val="7CCD1225"/>
     <w:multiLevelType w:val="hybridMultilevel"/>
     <w:tmpl w:val="2D1E488A"/>
@@ -7622,7 +7965,7 @@
       </w:pPr>
     </w:lvl>
   </w:abstractNum>
-  <w:abstractNum w:abstractNumId="43" w15:restartNumberingAfterBreak="0">
+  <w:abstractNum w:abstractNumId="44" w15:restartNumberingAfterBreak="0">
     <w:nsid w:val="7FA65E77"/>
     <w:multiLevelType w:val="hybridMultilevel"/>
     <w:tmpl w:val="84F40402"/>
@@ -7712,10 +8055,10 @@
     </w:lvl>
   </w:abstractNum>
   <w:num w:numId="1">
-    <w:abstractNumId w:val="42"/>
+    <w:abstractNumId w:val="43"/>
   </w:num>
   <w:num w:numId="2">
-    <w:abstractNumId w:val="26"/>
+    <w:abstractNumId w:val="27"/>
   </w:num>
   <w:num w:numId="3">
     <w:abstractNumId w:val="21"/>
@@ -7730,70 +8073,70 @@
     <w:abstractNumId w:val="23"/>
   </w:num>
   <w:num w:numId="7">
-    <w:abstractNumId w:val="30"/>
+    <w:abstractNumId w:val="31"/>
   </w:num>
   <w:num w:numId="8">
-    <w:abstractNumId w:val="25"/>
+    <w:abstractNumId w:val="26"/>
   </w:num>
   <w:num w:numId="9">
     <w:abstractNumId w:val="14"/>
   </w:num>
   <w:num w:numId="10">
-    <w:abstractNumId w:val="36"/>
+    <w:abstractNumId w:val="37"/>
   </w:num>
   <w:num w:numId="11">
-    <w:abstractNumId w:val="37"/>
+    <w:abstractNumId w:val="38"/>
   </w:num>
   <w:num w:numId="12">
-    <w:abstractNumId w:val="43"/>
+    <w:abstractNumId w:val="44"/>
   </w:num>
   <w:num w:numId="13">
     <w:abstractNumId w:val="20"/>
   </w:num>
   <w:num w:numId="14">
-    <w:abstractNumId w:val="33"/>
+    <w:abstractNumId w:val="34"/>
   </w:num>
   <w:num w:numId="15">
-    <w:abstractNumId w:val="41"/>
+    <w:abstractNumId w:val="42"/>
   </w:num>
   <w:num w:numId="16">
-    <w:abstractNumId w:val="29"/>
+    <w:abstractNumId w:val="30"/>
   </w:num>
   <w:num w:numId="17">
     <w:abstractNumId w:val="22"/>
   </w:num>
   <w:num w:numId="18">
-    <w:abstractNumId w:val="28"/>
+    <w:abstractNumId w:val="29"/>
   </w:num>
   <w:num w:numId="19">
-    <w:abstractNumId w:val="35"/>
+    <w:abstractNumId w:val="36"/>
   </w:num>
   <w:num w:numId="20">
     <w:abstractNumId w:val="12"/>
   </w:num>
   <w:num w:numId="21">
-    <w:abstractNumId w:val="31"/>
+    <w:abstractNumId w:val="32"/>
   </w:num>
   <w:num w:numId="22">
     <w:abstractNumId w:val="18"/>
   </w:num>
   <w:num w:numId="23">
-    <w:abstractNumId w:val="27"/>
+    <w:abstractNumId w:val="28"/>
   </w:num>
   <w:num w:numId="24">
     <w:abstractNumId w:val="24"/>
   </w:num>
   <w:num w:numId="25">
-    <w:abstractNumId w:val="39"/>
+    <w:abstractNumId w:val="40"/>
   </w:num>
   <w:num w:numId="26">
-    <w:abstractNumId w:val="32"/>
+    <w:abstractNumId w:val="33"/>
   </w:num>
   <w:num w:numId="27">
-    <w:abstractNumId w:val="40"/>
+    <w:abstractNumId w:val="41"/>
   </w:num>
   <w:num w:numId="28">
-    <w:abstractNumId w:val="38"/>
+    <w:abstractNumId w:val="39"/>
   </w:num>
   <w:num w:numId="29">
     <w:abstractNumId w:val="19"/>
@@ -7841,7 +8184,10 @@
     <w:abstractNumId w:val="13"/>
   </w:num>
   <w:num w:numId="44">
-    <w:abstractNumId w:val="34"/>
+    <w:abstractNumId w:val="35"/>
+  </w:num>
+  <w:num w:numId="45">
+    <w:abstractNumId w:val="25"/>
   </w:num>
 </w:numbering>
 </file>
@@ -10542,7 +10888,7 @@
 </file>
 
 <file path=customXml/itemProps1.xml><?xml version="1.0" encoding="utf-8"?>
-<ds:datastoreItem xmlns:ds="http://schemas.openxmlformats.org/officeDocument/2006/customXml" ds:itemID="{6FA32FAE-5E4E-4701-A239-9A8CD6DEEF24}">
+<ds:datastoreItem xmlns:ds="http://schemas.openxmlformats.org/officeDocument/2006/customXml" ds:itemID="{52E0FB6F-A060-4AC1-81F4-B4BEBBE6024F}">
   <ds:schemaRefs>
     <ds:schemaRef ds:uri="http://schemas.openxmlformats.org/officeDocument/2006/bibliography"/>
   </ds:schemaRefs>

</xml_diff>